<commit_message>
Finito mapping e vincoli espliciti
</commit_message>
<xml_diff>
--- a/documentazione/Modello_logico.docx
+++ b/documentazione/Modello_logico.docx
@@ -205,7 +205,7 @@
     </w:p>
     <w:p>
       <w:pPr>
-        <w:pStyle w:val="ListParagraph"/>
+        <w:pStyle w:val="Paragrafoelenco"/>
         <w:numPr>
           <w:ilvl w:val="0"/>
           <w:numId w:val="7"/>
@@ -219,6 +219,7 @@
           <w:vertAlign w:val="superscript"/>
         </w:rPr>
       </w:pPr>
+      <w:proofErr w:type="spellStart"/>
       <w:r>
         <w:rPr>
           <w:rFonts w:asciiTheme="majorHAnsi" w:eastAsia="Calibri" w:hAnsiTheme="majorHAnsi" w:cstheme="majorHAnsi"/>
@@ -226,11 +227,21 @@
           <w:sz w:val="24"/>
           <w:szCs w:val="24"/>
         </w:rPr>
-        <w:t xml:space="preserve">codice_persona </w:t>
-      </w:r>
+        <w:t>codice_persona</w:t>
+      </w:r>
+      <w:proofErr w:type="spellEnd"/>
       <w:r>
         <w:rPr>
           <w:rFonts w:asciiTheme="majorHAnsi" w:eastAsia="Calibri" w:hAnsiTheme="majorHAnsi" w:cstheme="majorHAnsi"/>
+          <w:bCs/>
+          <w:sz w:val="24"/>
+          <w:szCs w:val="24"/>
+        </w:rPr>
+        <w:t xml:space="preserve"> </w:t>
+      </w:r>
+      <w:r>
+        <w:rPr>
+          <w:rFonts w:asciiTheme="majorHAnsi" w:eastAsia="Calibri" w:hAnsiTheme="majorHAnsi" w:cstheme="majorHAnsi"/>
           <w:sz w:val="24"/>
           <w:szCs w:val="24"/>
         </w:rPr>
@@ -248,7 +259,7 @@
     </w:p>
     <w:p>
       <w:pPr>
-        <w:pStyle w:val="ListParagraph"/>
+        <w:pStyle w:val="Paragrafoelenco"/>
         <w:numPr>
           <w:ilvl w:val="0"/>
           <w:numId w:val="7"/>
@@ -291,7 +302,7 @@
     </w:p>
     <w:p>
       <w:pPr>
-        <w:pStyle w:val="ListParagraph"/>
+        <w:pStyle w:val="Paragrafoelenco"/>
         <w:numPr>
           <w:ilvl w:val="0"/>
           <w:numId w:val="7"/>
@@ -334,7 +345,7 @@
     </w:p>
     <w:p>
       <w:pPr>
-        <w:pStyle w:val="ListParagraph"/>
+        <w:pStyle w:val="Paragrafoelenco"/>
         <w:numPr>
           <w:ilvl w:val="0"/>
           <w:numId w:val="7"/>
@@ -377,7 +388,7 @@
     </w:p>
     <w:p>
       <w:pPr>
-        <w:pStyle w:val="ListParagraph"/>
+        <w:pStyle w:val="Paragrafoelenco"/>
         <w:numPr>
           <w:ilvl w:val="0"/>
           <w:numId w:val="7"/>
@@ -429,7 +440,7 @@
     </w:p>
     <w:p>
       <w:pPr>
-        <w:pStyle w:val="ListParagraph"/>
+        <w:pStyle w:val="Paragrafoelenco"/>
         <w:numPr>
           <w:ilvl w:val="0"/>
           <w:numId w:val="7"/>
@@ -492,7 +503,7 @@
     </w:p>
     <w:p>
       <w:pPr>
-        <w:pStyle w:val="ListParagraph"/>
+        <w:pStyle w:val="Paragrafoelenco"/>
         <w:numPr>
           <w:ilvl w:val="0"/>
           <w:numId w:val="10"/>
@@ -615,7 +626,7 @@
     </w:p>
     <w:p>
       <w:pPr>
-        <w:pStyle w:val="ListParagraph"/>
+        <w:pStyle w:val="Paragrafoelenco"/>
         <w:numPr>
           <w:ilvl w:val="0"/>
           <w:numId w:val="10"/>
@@ -658,7 +669,7 @@
     </w:p>
     <w:p>
       <w:pPr>
-        <w:pStyle w:val="ListParagraph"/>
+        <w:pStyle w:val="Paragrafoelenco"/>
         <w:numPr>
           <w:ilvl w:val="0"/>
           <w:numId w:val="10"/>
@@ -711,7 +722,7 @@
     </w:p>
     <w:p>
       <w:pPr>
-        <w:pStyle w:val="ListParagraph"/>
+        <w:pStyle w:val="Paragrafoelenco"/>
         <w:numPr>
           <w:ilvl w:val="0"/>
           <w:numId w:val="10"/>
@@ -763,7 +774,7 @@
     </w:p>
     <w:p>
       <w:pPr>
-        <w:pStyle w:val="ListParagraph"/>
+        <w:pStyle w:val="Paragrafoelenco"/>
         <w:numPr>
           <w:ilvl w:val="0"/>
           <w:numId w:val="10"/>
@@ -826,7 +837,7 @@
     </w:p>
     <w:p>
       <w:pPr>
-        <w:pStyle w:val="ListParagraph"/>
+        <w:pStyle w:val="Paragrafoelenco"/>
         <w:numPr>
           <w:ilvl w:val="0"/>
           <w:numId w:val="11"/>
@@ -869,7 +880,7 @@
     </w:p>
     <w:p>
       <w:pPr>
-        <w:pStyle w:val="ListParagraph"/>
+        <w:pStyle w:val="Paragrafoelenco"/>
         <w:numPr>
           <w:ilvl w:val="0"/>
           <w:numId w:val="11"/>
@@ -912,7 +923,7 @@
     </w:p>
     <w:p>
       <w:pPr>
-        <w:pStyle w:val="ListParagraph"/>
+        <w:pStyle w:val="Paragrafoelenco"/>
         <w:numPr>
           <w:ilvl w:val="0"/>
           <w:numId w:val="11"/>
@@ -984,7 +995,7 @@
     </w:p>
     <w:p>
       <w:pPr>
-        <w:pStyle w:val="ListParagraph"/>
+        <w:pStyle w:val="Paragrafoelenco"/>
         <w:numPr>
           <w:ilvl w:val="0"/>
           <w:numId w:val="12"/>
@@ -1027,7 +1038,7 @@
     </w:p>
     <w:p>
       <w:pPr>
-        <w:pStyle w:val="ListParagraph"/>
+        <w:pStyle w:val="Paragrafoelenco"/>
         <w:numPr>
           <w:ilvl w:val="0"/>
           <w:numId w:val="12"/>
@@ -1070,7 +1081,7 @@
     </w:p>
     <w:p>
       <w:pPr>
-        <w:pStyle w:val="ListParagraph"/>
+        <w:pStyle w:val="Paragrafoelenco"/>
         <w:numPr>
           <w:ilvl w:val="0"/>
           <w:numId w:val="12"/>
@@ -1113,7 +1124,7 @@
     </w:p>
     <w:p>
       <w:pPr>
-        <w:pStyle w:val="ListParagraph"/>
+        <w:pStyle w:val="Paragrafoelenco"/>
         <w:numPr>
           <w:ilvl w:val="0"/>
           <w:numId w:val="12"/>
@@ -1148,7 +1159,25 @@
           <w:sz w:val="24"/>
           <w:szCs w:val="24"/>
         </w:rPr>
-        <w:t xml:space="preserve"> inidica la password dell’amministra</w:t>
+        <w:t xml:space="preserve"> </w:t>
+      </w:r>
+      <w:r>
+        <w:rPr>
+          <w:rFonts w:ascii="Calibri" w:eastAsia="Calibri" w:hAnsi="Calibri" w:cs="Calibri"/>
+          <w:bCs/>
+          <w:sz w:val="24"/>
+          <w:szCs w:val="24"/>
+        </w:rPr>
+        <w:t>indica</w:t>
+      </w:r>
+      <w:r>
+        <w:rPr>
+          <w:rFonts w:ascii="Calibri" w:eastAsia="Calibri" w:hAnsi="Calibri" w:cs="Calibri"/>
+          <w:bCs/>
+          <w:sz w:val="24"/>
+          <w:szCs w:val="24"/>
+        </w:rPr>
+        <w:t xml:space="preserve"> la password dell’amministra</w:t>
       </w:r>
       <w:r>
         <w:rPr>
@@ -1159,18 +1188,6 @@
         </w:rPr>
         <w:t>tore</w:t>
       </w:r>
-    </w:p>
-    <w:p>
-      <w:pPr>
-        <w:spacing w:after="200" w:line="276" w:lineRule="auto"/>
-        <w:ind w:left="360"/>
-        <w:rPr>
-          <w:rFonts w:ascii="Calibri" w:eastAsia="Calibri" w:hAnsi="Calibri" w:cs="Calibri"/>
-          <w:bCs/>
-          <w:sz w:val="28"/>
-          <w:szCs w:val="28"/>
-        </w:rPr>
-      </w:pPr>
     </w:p>
     <w:p>
       <w:pPr>
@@ -1480,6 +1497,7 @@
                 <w:color w:val="000000"/>
               </w:rPr>
             </w:pPr>
+            <w:proofErr w:type="spellStart"/>
             <w:r>
               <w:rPr>
                 <w:rFonts w:ascii="Calibri" w:eastAsia="Calibri" w:hAnsi="Calibri" w:cs="Calibri"/>
@@ -1489,6 +1507,7 @@
               </w:rPr>
               <w:t>id_iscritti</w:t>
             </w:r>
+            <w:proofErr w:type="spellEnd"/>
           </w:p>
         </w:tc>
       </w:tr>
@@ -2025,17 +2044,7 @@
                 <w:sz w:val="24"/>
                 <w:szCs w:val="24"/>
               </w:rPr>
-              <w:t xml:space="preserve">Entità contenente tutti gli utenti </w:t>
-            </w:r>
-            <w:r>
-              <w:rPr>
-                <w:rFonts w:ascii="Calibri" w:eastAsia="Calibri" w:hAnsi="Calibri" w:cs="Calibri"/>
-                <w:color w:val="000000"/>
-                <w:sz w:val="24"/>
-                <w:szCs w:val="24"/>
-              </w:rPr>
-              <w:lastRenderedPageBreak/>
-              <w:t>amministratori della pagina web</w:t>
+              <w:t>Entità contenente tutti gli utenti amministratori della pagina web</w:t>
             </w:r>
           </w:p>
         </w:tc>
@@ -2068,7 +2077,6 @@
                 <w:sz w:val="24"/>
                 <w:szCs w:val="24"/>
               </w:rPr>
-              <w:lastRenderedPageBreak/>
               <w:t>Nome,</w:t>
             </w:r>
             <w:r>
@@ -2193,6 +2201,7 @@
           <w:sz w:val="28"/>
           <w:szCs w:val="28"/>
         </w:rPr>
+        <w:lastRenderedPageBreak/>
         <w:t>associazione:</w:t>
       </w:r>
     </w:p>
@@ -3263,7 +3272,7 @@
     </w:p>
     <w:p>
       <w:pPr>
-        <w:pStyle w:val="ListParagraph"/>
+        <w:pStyle w:val="Paragrafoelenco"/>
         <w:numPr>
           <w:ilvl w:val="0"/>
           <w:numId w:val="3"/>
@@ -3326,7 +3335,7 @@
     </w:p>
     <w:p>
       <w:pPr>
-        <w:pStyle w:val="ListParagraph"/>
+        <w:pStyle w:val="Paragrafoelenco"/>
         <w:numPr>
           <w:ilvl w:val="0"/>
           <w:numId w:val="3"/>
@@ -3373,7 +3382,7 @@
     </w:p>
     <w:p>
       <w:pPr>
-        <w:pStyle w:val="ListParagraph"/>
+        <w:pStyle w:val="Paragrafoelenco"/>
         <w:numPr>
           <w:ilvl w:val="0"/>
           <w:numId w:val="3"/>
@@ -3420,7 +3429,7 @@
     </w:p>
     <w:p>
       <w:pPr>
-        <w:pStyle w:val="ListParagraph"/>
+        <w:pStyle w:val="Paragrafoelenco"/>
         <w:numPr>
           <w:ilvl w:val="0"/>
           <w:numId w:val="3"/>
@@ -3438,7 +3447,6 @@
           <w:sz w:val="24"/>
           <w:szCs w:val="24"/>
         </w:rPr>
-        <w:lastRenderedPageBreak/>
         <w:t>Inserito</w:t>
       </w:r>
       <w:r>
@@ -3543,6 +3551,14 @@
         </w:rPr>
         <w:t xml:space="preserve"> chiave primaria:</w:t>
       </w:r>
+      <w:r>
+        <w:rPr>
+          <w:rFonts w:ascii="Arial" w:eastAsia="Arial" w:hAnsi="Arial" w:cs="Arial"/>
+          <w:sz w:val="22"/>
+          <w:szCs w:val="22"/>
+        </w:rPr>
+        <w:t xml:space="preserve"> </w:t>
+      </w:r>
     </w:p>
     <w:p>
       <w:pPr>
@@ -3614,9 +3630,37 @@
     </w:p>
     <w:p>
       <w:pPr>
+        <w:spacing w:line="276" w:lineRule="auto"/>
+        <w:ind w:left="720"/>
+        <w:rPr>
+          <w:rFonts w:ascii="Arial" w:eastAsia="Arial" w:hAnsi="Arial" w:cs="Arial"/>
+          <w:sz w:val="22"/>
+          <w:szCs w:val="22"/>
+        </w:rPr>
+      </w:pPr>
+      <w:r>
+        <w:rPr>
+          <w:rFonts w:ascii="Arial" w:eastAsia="Arial" w:hAnsi="Arial" w:cs="Arial"/>
+          <w:sz w:val="22"/>
+          <w:szCs w:val="22"/>
+        </w:rPr>
+        <w:t>E</w:t>
+      </w:r>
+      <w:r>
+        <w:rPr>
+          <w:rFonts w:ascii="Arial" w:eastAsia="Arial" w:hAnsi="Arial" w:cs="Arial"/>
+          <w:sz w:val="22"/>
+          <w:szCs w:val="22"/>
+        </w:rPr>
+        <w:t>ntità iscritto:</w:t>
+      </w:r>
+    </w:p>
+    <w:p>
+      <w:pPr>
+        <w:pStyle w:val="Paragrafoelenco"/>
         <w:numPr>
           <w:ilvl w:val="0"/>
-          <w:numId w:val="2"/>
+          <w:numId w:val="14"/>
         </w:numPr>
         <w:spacing w:line="276" w:lineRule="auto"/>
         <w:rPr>
@@ -3631,7 +3675,7 @@
           <w:sz w:val="22"/>
           <w:szCs w:val="22"/>
         </w:rPr>
-        <w:t xml:space="preserve">Nome e cognome </w:t>
+        <w:t>L’attributo Codice_persona (</w:t>
       </w:r>
       <w:r>
         <w:rPr>
@@ -3639,7 +3683,7 @@
           <w:sz w:val="22"/>
           <w:szCs w:val="22"/>
         </w:rPr>
-        <w:t>dell’iscritto (</w:t>
+        <w:t xml:space="preserve">tipo </w:t>
       </w:r>
       <w:r>
         <w:rPr>
@@ -3647,14 +3691,33 @@
           <w:sz w:val="22"/>
           <w:szCs w:val="22"/>
         </w:rPr>
-        <w:t>attributi iscritto) devono contenere solo lettere.</w:t>
-      </w:r>
-    </w:p>
-    <w:p>
-      <w:pPr>
+        <w:t xml:space="preserve">varchar massimo </w:t>
+      </w:r>
+      <w:proofErr w:type="gramStart"/>
+      <w:r>
+        <w:rPr>
+          <w:rFonts w:ascii="Arial" w:eastAsia="Arial" w:hAnsi="Arial" w:cs="Arial"/>
+          <w:sz w:val="22"/>
+          <w:szCs w:val="22"/>
+        </w:rPr>
+        <w:t>10</w:t>
+      </w:r>
+      <w:proofErr w:type="gramEnd"/>
+      <w:r>
+        <w:rPr>
+          <w:rFonts w:ascii="Arial" w:eastAsia="Arial" w:hAnsi="Arial" w:cs="Arial"/>
+          <w:sz w:val="22"/>
+          <w:szCs w:val="22"/>
+        </w:rPr>
+        <w:t xml:space="preserve"> caratteri);</w:t>
+      </w:r>
+    </w:p>
+    <w:p>
+      <w:pPr>
+        <w:pStyle w:val="Paragrafoelenco"/>
         <w:numPr>
           <w:ilvl w:val="0"/>
-          <w:numId w:val="2"/>
+          <w:numId w:val="14"/>
         </w:numPr>
         <w:spacing w:line="276" w:lineRule="auto"/>
         <w:rPr>
@@ -3669,14 +3732,31 @@
           <w:sz w:val="22"/>
           <w:szCs w:val="22"/>
         </w:rPr>
-        <w:t>…..</w:t>
-      </w:r>
-    </w:p>
-    <w:p>
-      <w:pPr>
+        <w:t>Gli attributi Nome e Cognome all’interno ci dovranno essere solo lettere (</w:t>
+      </w:r>
+      <w:r>
+        <w:rPr>
+          <w:rFonts w:ascii="Arial" w:eastAsia="Arial" w:hAnsi="Arial" w:cs="Arial"/>
+          <w:sz w:val="22"/>
+          <w:szCs w:val="22"/>
+        </w:rPr>
+        <w:t xml:space="preserve">tipo </w:t>
+      </w:r>
+      <w:r>
+        <w:rPr>
+          <w:rFonts w:ascii="Arial" w:eastAsia="Arial" w:hAnsi="Arial" w:cs="Arial"/>
+          <w:sz w:val="22"/>
+          <w:szCs w:val="22"/>
+        </w:rPr>
+        <w:t>varchar massimo 20 caratteri)</w:t>
+      </w:r>
+    </w:p>
+    <w:p>
+      <w:pPr>
+        <w:pStyle w:val="Paragrafoelenco"/>
         <w:numPr>
           <w:ilvl w:val="0"/>
-          <w:numId w:val="2"/>
+          <w:numId w:val="14"/>
         </w:numPr>
         <w:spacing w:line="276" w:lineRule="auto"/>
         <w:rPr>
@@ -3691,14 +3771,39 @@
           <w:sz w:val="22"/>
           <w:szCs w:val="22"/>
         </w:rPr>
-        <w:t>…..</w:t>
-      </w:r>
-    </w:p>
-    <w:p>
-      <w:pPr>
+        <w:t>L’attributo codice fiscale dovrà essere formato da: 3 caratteri alfabetici per il cognome, 3 caratteri alfabetici per il nome, 2 caratteri numerici per l’anno di nascita, 1 carattere alfabetico per il mese di nascita, 2 caratteri numerici per il giorno di nascita ed il sesso, 4 caratteri associati al comune oppure allo stato estero di nascita, 1 carattere alfabetico usato come carattere di controllo (</w:t>
+      </w:r>
+      <w:r>
+        <w:rPr>
+          <w:rFonts w:ascii="Arial" w:eastAsia="Arial" w:hAnsi="Arial" w:cs="Arial"/>
+          <w:sz w:val="22"/>
+          <w:szCs w:val="22"/>
+        </w:rPr>
+        <w:t xml:space="preserve">tipo </w:t>
+      </w:r>
+      <w:r>
+        <w:rPr>
+          <w:rFonts w:ascii="Arial" w:eastAsia="Arial" w:hAnsi="Arial" w:cs="Arial"/>
+          <w:sz w:val="22"/>
+          <w:szCs w:val="22"/>
+        </w:rPr>
+        <w:t>Varchar massimo 16 caratteri)</w:t>
+      </w:r>
+      <w:r>
+        <w:rPr>
+          <w:rFonts w:ascii="Arial" w:eastAsia="Arial" w:hAnsi="Arial" w:cs="Arial"/>
+          <w:sz w:val="22"/>
+          <w:szCs w:val="22"/>
+        </w:rPr>
+        <w:t>;</w:t>
+      </w:r>
+    </w:p>
+    <w:p>
+      <w:pPr>
+        <w:pStyle w:val="Paragrafoelenco"/>
         <w:numPr>
           <w:ilvl w:val="0"/>
-          <w:numId w:val="2"/>
+          <w:numId w:val="14"/>
         </w:numPr>
         <w:spacing w:line="276" w:lineRule="auto"/>
         <w:rPr>
@@ -3713,14 +3818,33 @@
           <w:sz w:val="22"/>
           <w:szCs w:val="22"/>
         </w:rPr>
-        <w:t>…..</w:t>
-      </w:r>
-    </w:p>
-    <w:p>
-      <w:pPr>
+        <w:t xml:space="preserve">L’attributo patologie (tipo Varchar massimo </w:t>
+      </w:r>
+      <w:proofErr w:type="gramStart"/>
+      <w:r>
+        <w:rPr>
+          <w:rFonts w:ascii="Arial" w:eastAsia="Arial" w:hAnsi="Arial" w:cs="Arial"/>
+          <w:sz w:val="22"/>
+          <w:szCs w:val="22"/>
+        </w:rPr>
+        <w:t>100</w:t>
+      </w:r>
+      <w:proofErr w:type="gramEnd"/>
+      <w:r>
+        <w:rPr>
+          <w:rFonts w:ascii="Arial" w:eastAsia="Arial" w:hAnsi="Arial" w:cs="Arial"/>
+          <w:sz w:val="22"/>
+          <w:szCs w:val="22"/>
+        </w:rPr>
+        <w:t xml:space="preserve"> caratteri);</w:t>
+      </w:r>
+    </w:p>
+    <w:p>
+      <w:pPr>
+        <w:pStyle w:val="Paragrafoelenco"/>
         <w:numPr>
           <w:ilvl w:val="0"/>
-          <w:numId w:val="2"/>
+          <w:numId w:val="14"/>
         </w:numPr>
         <w:spacing w:line="276" w:lineRule="auto"/>
         <w:rPr>
@@ -3735,14 +3859,52 @@
           <w:sz w:val="22"/>
           <w:szCs w:val="22"/>
         </w:rPr>
-        <w:t>….</w:t>
-      </w:r>
-    </w:p>
-    <w:p>
-      <w:pPr>
+        <w:t>L’attributo Email dovrà esserci per forza l’uso della @ (tipo varchar massimo 50 caratteri)</w:t>
+      </w:r>
+      <w:r>
+        <w:rPr>
+          <w:rFonts w:ascii="Arial" w:eastAsia="Arial" w:hAnsi="Arial" w:cs="Arial"/>
+          <w:sz w:val="22"/>
+          <w:szCs w:val="22"/>
+        </w:rPr>
+        <w:t>;</w:t>
+      </w:r>
+    </w:p>
+    <w:p>
+      <w:pPr>
+        <w:spacing w:line="276" w:lineRule="auto"/>
+        <w:rPr>
+          <w:rFonts w:ascii="Arial" w:eastAsia="Arial" w:hAnsi="Arial" w:cs="Arial"/>
+          <w:sz w:val="22"/>
+          <w:szCs w:val="22"/>
+        </w:rPr>
+      </w:pPr>
+    </w:p>
+    <w:p>
+      <w:pPr>
+        <w:spacing w:line="276" w:lineRule="auto"/>
+        <w:ind w:left="720"/>
+        <w:rPr>
+          <w:rFonts w:ascii="Arial" w:eastAsia="Arial" w:hAnsi="Arial" w:cs="Arial"/>
+          <w:sz w:val="22"/>
+          <w:szCs w:val="22"/>
+        </w:rPr>
+      </w:pPr>
+      <w:r>
+        <w:rPr>
+          <w:rFonts w:ascii="Arial" w:eastAsia="Arial" w:hAnsi="Arial" w:cs="Arial"/>
+          <w:sz w:val="22"/>
+          <w:szCs w:val="22"/>
+        </w:rPr>
+        <w:t>Entità Branca:</w:t>
+      </w:r>
+    </w:p>
+    <w:p>
+      <w:pPr>
+        <w:pStyle w:val="Paragrafoelenco"/>
         <w:numPr>
           <w:ilvl w:val="0"/>
-          <w:numId w:val="2"/>
+          <w:numId w:val="15"/>
         </w:numPr>
         <w:spacing w:line="276" w:lineRule="auto"/>
         <w:rPr>
@@ -3757,14 +3919,78 @@
           <w:sz w:val="22"/>
           <w:szCs w:val="22"/>
         </w:rPr>
-        <w:t>….</w:t>
-      </w:r>
-    </w:p>
-    <w:p>
-      <w:pPr>
+        <w:t xml:space="preserve">Nell’attributo </w:t>
+      </w:r>
+      <w:r>
+        <w:rPr>
+          <w:rFonts w:ascii="Arial" w:eastAsia="Arial" w:hAnsi="Arial" w:cs="Arial"/>
+          <w:sz w:val="22"/>
+          <w:szCs w:val="22"/>
+        </w:rPr>
+        <w:t>N</w:t>
+      </w:r>
+      <w:r>
+        <w:rPr>
+          <w:rFonts w:ascii="Arial" w:eastAsia="Arial" w:hAnsi="Arial" w:cs="Arial"/>
+          <w:sz w:val="22"/>
+          <w:szCs w:val="22"/>
+        </w:rPr>
+        <w:t>ome_branca sarà possibile inserire solamente “Lupetti</w:t>
+      </w:r>
+      <w:proofErr w:type="gramStart"/>
+      <w:r>
+        <w:rPr>
+          <w:rFonts w:ascii="Arial" w:eastAsia="Arial" w:hAnsi="Arial" w:cs="Arial"/>
+          <w:sz w:val="22"/>
+          <w:szCs w:val="22"/>
+        </w:rPr>
+        <w:t>” ,</w:t>
+      </w:r>
+      <w:proofErr w:type="gramEnd"/>
+      <w:r>
+        <w:rPr>
+          <w:rFonts w:ascii="Arial" w:eastAsia="Arial" w:hAnsi="Arial" w:cs="Arial"/>
+          <w:sz w:val="22"/>
+          <w:szCs w:val="22"/>
+        </w:rPr>
+        <w:t xml:space="preserve"> “Reparto”, “Compagnia”;</w:t>
+      </w:r>
+    </w:p>
+    <w:p>
+      <w:pPr>
+        <w:spacing w:line="276" w:lineRule="auto"/>
+        <w:rPr>
+          <w:rFonts w:ascii="Arial" w:eastAsia="Arial" w:hAnsi="Arial" w:cs="Arial"/>
+          <w:sz w:val="22"/>
+          <w:szCs w:val="22"/>
+        </w:rPr>
+      </w:pPr>
+    </w:p>
+    <w:p>
+      <w:pPr>
+        <w:spacing w:line="276" w:lineRule="auto"/>
+        <w:ind w:left="720"/>
+        <w:rPr>
+          <w:rFonts w:ascii="Arial" w:eastAsia="Arial" w:hAnsi="Arial" w:cs="Arial"/>
+          <w:sz w:val="22"/>
+          <w:szCs w:val="22"/>
+        </w:rPr>
+      </w:pPr>
+      <w:r>
+        <w:rPr>
+          <w:rFonts w:ascii="Arial" w:eastAsia="Arial" w:hAnsi="Arial" w:cs="Arial"/>
+          <w:sz w:val="22"/>
+          <w:szCs w:val="22"/>
+        </w:rPr>
+        <w:t>Entità Attività:</w:t>
+      </w:r>
+    </w:p>
+    <w:p>
+      <w:pPr>
+        <w:pStyle w:val="Paragrafoelenco"/>
         <w:numPr>
           <w:ilvl w:val="0"/>
-          <w:numId w:val="2"/>
+          <w:numId w:val="15"/>
         </w:numPr>
         <w:spacing w:line="276" w:lineRule="auto"/>
         <w:rPr>
@@ -3779,11 +4005,16 @@
           <w:sz w:val="22"/>
           <w:szCs w:val="22"/>
         </w:rPr>
-        <w:t>…..</w:t>
-      </w:r>
-    </w:p>
-    <w:p>
-      <w:pPr>
+        <w:t>L’attributo Nome_attività (Tipo Varchar massimo 40 caratteri)</w:t>
+      </w:r>
+    </w:p>
+    <w:p>
+      <w:pPr>
+        <w:pStyle w:val="Paragrafoelenco"/>
+        <w:numPr>
+          <w:ilvl w:val="0"/>
+          <w:numId w:val="15"/>
+        </w:numPr>
         <w:spacing w:line="276" w:lineRule="auto"/>
         <w:rPr>
           <w:rFonts w:ascii="Arial" w:eastAsia="Arial" w:hAnsi="Arial" w:cs="Arial"/>
@@ -3791,6 +4022,387 @@
           <w:szCs w:val="22"/>
         </w:rPr>
       </w:pPr>
+      <w:r>
+        <w:rPr>
+          <w:rFonts w:ascii="Arial" w:eastAsia="Arial" w:hAnsi="Arial" w:cs="Arial"/>
+          <w:sz w:val="22"/>
+          <w:szCs w:val="22"/>
+        </w:rPr>
+        <w:t>L’attributo Giorno_settimana potrà contenere soltanto i 7 giorni della settimana (</w:t>
+      </w:r>
+      <w:r>
+        <w:rPr>
+          <w:rFonts w:ascii="Arial" w:eastAsia="Arial" w:hAnsi="Arial" w:cs="Arial"/>
+          <w:sz w:val="22"/>
+          <w:szCs w:val="22"/>
+        </w:rPr>
+        <w:t>lunedì, martedì</w:t>
+      </w:r>
+      <w:r>
+        <w:rPr>
+          <w:rFonts w:ascii="Arial" w:eastAsia="Arial" w:hAnsi="Arial" w:cs="Arial"/>
+          <w:sz w:val="22"/>
+          <w:szCs w:val="22"/>
+        </w:rPr>
+        <w:t>,</w:t>
+      </w:r>
+      <w:r>
+        <w:rPr>
+          <w:rFonts w:ascii="Arial" w:eastAsia="Arial" w:hAnsi="Arial" w:cs="Arial"/>
+          <w:sz w:val="22"/>
+          <w:szCs w:val="22"/>
+        </w:rPr>
+        <w:t xml:space="preserve"> </w:t>
+      </w:r>
+      <w:r>
+        <w:rPr>
+          <w:rFonts w:ascii="Arial" w:eastAsia="Arial" w:hAnsi="Arial" w:cs="Arial"/>
+          <w:sz w:val="22"/>
+          <w:szCs w:val="22"/>
+        </w:rPr>
+        <w:t>…)</w:t>
+      </w:r>
+      <w:r>
+        <w:rPr>
+          <w:rFonts w:ascii="Arial" w:eastAsia="Arial" w:hAnsi="Arial" w:cs="Arial"/>
+          <w:sz w:val="22"/>
+          <w:szCs w:val="22"/>
+        </w:rPr>
+        <w:t>;</w:t>
+      </w:r>
+    </w:p>
+    <w:p>
+      <w:pPr>
+        <w:pStyle w:val="Paragrafoelenco"/>
+        <w:numPr>
+          <w:ilvl w:val="0"/>
+          <w:numId w:val="15"/>
+        </w:numPr>
+        <w:spacing w:line="276" w:lineRule="auto"/>
+        <w:rPr>
+          <w:rFonts w:ascii="Arial" w:eastAsia="Arial" w:hAnsi="Arial" w:cs="Arial"/>
+          <w:sz w:val="22"/>
+          <w:szCs w:val="22"/>
+        </w:rPr>
+      </w:pPr>
+      <w:r>
+        <w:rPr>
+          <w:rFonts w:ascii="Arial" w:eastAsia="Arial" w:hAnsi="Arial" w:cs="Arial"/>
+          <w:sz w:val="22"/>
+          <w:szCs w:val="22"/>
+        </w:rPr>
+        <w:t xml:space="preserve">L’attributo Ore_attività potrà solo </w:t>
+      </w:r>
+      <w:r>
+        <w:rPr>
+          <w:rFonts w:ascii="Arial" w:eastAsia="Arial" w:hAnsi="Arial" w:cs="Arial"/>
+          <w:sz w:val="22"/>
+          <w:szCs w:val="22"/>
+        </w:rPr>
+        <w:t>contenere:</w:t>
+      </w:r>
+      <w:r>
+        <w:rPr>
+          <w:rFonts w:ascii="Arial" w:eastAsia="Arial" w:hAnsi="Arial" w:cs="Arial"/>
+          <w:sz w:val="22"/>
+          <w:szCs w:val="22"/>
+        </w:rPr>
+        <w:t xml:space="preserve"> “9:00</w:t>
+      </w:r>
+      <w:proofErr w:type="gramStart"/>
+      <w:r>
+        <w:rPr>
+          <w:rFonts w:ascii="Arial" w:eastAsia="Arial" w:hAnsi="Arial" w:cs="Arial"/>
+          <w:sz w:val="22"/>
+          <w:szCs w:val="22"/>
+        </w:rPr>
+        <w:t>” ,</w:t>
+      </w:r>
+      <w:proofErr w:type="gramEnd"/>
+      <w:r>
+        <w:rPr>
+          <w:rFonts w:ascii="Arial" w:eastAsia="Arial" w:hAnsi="Arial" w:cs="Arial"/>
+          <w:sz w:val="22"/>
+          <w:szCs w:val="22"/>
+        </w:rPr>
+        <w:t xml:space="preserve"> “11:00” , “15:00” e “18:00”</w:t>
+      </w:r>
+    </w:p>
+    <w:p>
+      <w:pPr>
+        <w:pStyle w:val="Paragrafoelenco"/>
+        <w:spacing w:line="276" w:lineRule="auto"/>
+        <w:ind w:left="1440"/>
+        <w:rPr>
+          <w:rFonts w:ascii="Arial" w:eastAsia="Arial" w:hAnsi="Arial" w:cs="Arial"/>
+          <w:sz w:val="22"/>
+          <w:szCs w:val="22"/>
+        </w:rPr>
+      </w:pPr>
+      <w:r>
+        <w:rPr>
+          <w:rFonts w:ascii="Arial" w:eastAsia="Arial" w:hAnsi="Arial" w:cs="Arial"/>
+          <w:sz w:val="22"/>
+          <w:szCs w:val="22"/>
+        </w:rPr>
+        <w:t>(tipo date)</w:t>
+      </w:r>
+      <w:r>
+        <w:rPr>
+          <w:rFonts w:ascii="Arial" w:eastAsia="Arial" w:hAnsi="Arial" w:cs="Arial"/>
+          <w:sz w:val="22"/>
+          <w:szCs w:val="22"/>
+        </w:rPr>
+        <w:t>;</w:t>
+      </w:r>
+    </w:p>
+    <w:p>
+      <w:pPr>
+        <w:pStyle w:val="Paragrafoelenco"/>
+        <w:numPr>
+          <w:ilvl w:val="0"/>
+          <w:numId w:val="15"/>
+        </w:numPr>
+        <w:spacing w:line="276" w:lineRule="auto"/>
+        <w:rPr>
+          <w:rFonts w:ascii="Arial" w:eastAsia="Arial" w:hAnsi="Arial" w:cs="Arial"/>
+          <w:sz w:val="22"/>
+          <w:szCs w:val="22"/>
+        </w:rPr>
+      </w:pPr>
+      <w:r>
+        <w:rPr>
+          <w:rFonts w:ascii="Arial" w:eastAsia="Arial" w:hAnsi="Arial" w:cs="Arial"/>
+          <w:sz w:val="22"/>
+          <w:szCs w:val="22"/>
+        </w:rPr>
+        <w:t>Spiegazione (tipo text e non ci sono limiti di caratteri)</w:t>
+      </w:r>
+    </w:p>
+    <w:p>
+      <w:pPr>
+        <w:spacing w:line="276" w:lineRule="auto"/>
+        <w:ind w:left="720"/>
+        <w:rPr>
+          <w:rFonts w:ascii="Arial" w:eastAsia="Arial" w:hAnsi="Arial" w:cs="Arial"/>
+          <w:sz w:val="22"/>
+          <w:szCs w:val="22"/>
+        </w:rPr>
+      </w:pPr>
+      <w:r>
+        <w:rPr>
+          <w:rFonts w:ascii="Arial" w:eastAsia="Arial" w:hAnsi="Arial" w:cs="Arial"/>
+          <w:sz w:val="22"/>
+          <w:szCs w:val="22"/>
+        </w:rPr>
+        <w:t>Entità Sedi_Scout:</w:t>
+      </w:r>
+    </w:p>
+    <w:p>
+      <w:pPr>
+        <w:pStyle w:val="Paragrafoelenco"/>
+        <w:numPr>
+          <w:ilvl w:val="0"/>
+          <w:numId w:val="15"/>
+        </w:numPr>
+        <w:spacing w:line="276" w:lineRule="auto"/>
+        <w:rPr>
+          <w:rFonts w:ascii="Arial" w:eastAsia="Arial" w:hAnsi="Arial" w:cs="Arial"/>
+          <w:sz w:val="22"/>
+          <w:szCs w:val="22"/>
+        </w:rPr>
+      </w:pPr>
+      <w:r>
+        <w:rPr>
+          <w:rFonts w:ascii="Arial" w:eastAsia="Arial" w:hAnsi="Arial" w:cs="Arial"/>
+          <w:sz w:val="22"/>
+          <w:szCs w:val="22"/>
+        </w:rPr>
+        <w:t xml:space="preserve">L’attributo Sede (Tipo Varchar Massimo 50 caratteri) </w:t>
+      </w:r>
+    </w:p>
+    <w:p>
+      <w:pPr>
+        <w:pStyle w:val="Paragrafoelenco"/>
+        <w:numPr>
+          <w:ilvl w:val="0"/>
+          <w:numId w:val="15"/>
+        </w:numPr>
+        <w:spacing w:line="276" w:lineRule="auto"/>
+        <w:rPr>
+          <w:rFonts w:ascii="Arial" w:eastAsia="Arial" w:hAnsi="Arial" w:cs="Arial"/>
+          <w:sz w:val="22"/>
+          <w:szCs w:val="22"/>
+        </w:rPr>
+      </w:pPr>
+      <w:r>
+        <w:rPr>
+          <w:rFonts w:ascii="Arial" w:eastAsia="Arial" w:hAnsi="Arial" w:cs="Arial"/>
+          <w:sz w:val="22"/>
+          <w:szCs w:val="22"/>
+        </w:rPr>
+        <w:t xml:space="preserve">L’attributo </w:t>
+      </w:r>
+      <w:r>
+        <w:rPr>
+          <w:rFonts w:ascii="Arial" w:eastAsia="Arial" w:hAnsi="Arial" w:cs="Arial"/>
+          <w:sz w:val="22"/>
+          <w:szCs w:val="22"/>
+        </w:rPr>
+        <w:t>Provincia (</w:t>
+      </w:r>
+      <w:r>
+        <w:rPr>
+          <w:rFonts w:ascii="Arial" w:eastAsia="Arial" w:hAnsi="Arial" w:cs="Arial"/>
+          <w:sz w:val="22"/>
+          <w:szCs w:val="22"/>
+        </w:rPr>
+        <w:t>Tipo Varchar Massimo 2 caratteri)</w:t>
+      </w:r>
+    </w:p>
+    <w:p>
+      <w:pPr>
+        <w:pStyle w:val="Paragrafoelenco"/>
+        <w:numPr>
+          <w:ilvl w:val="0"/>
+          <w:numId w:val="15"/>
+        </w:numPr>
+        <w:spacing w:line="276" w:lineRule="auto"/>
+        <w:rPr>
+          <w:rFonts w:ascii="Arial" w:eastAsia="Arial" w:hAnsi="Arial" w:cs="Arial"/>
+          <w:sz w:val="22"/>
+          <w:szCs w:val="22"/>
+        </w:rPr>
+      </w:pPr>
+      <w:r>
+        <w:rPr>
+          <w:rFonts w:ascii="Arial" w:eastAsia="Arial" w:hAnsi="Arial" w:cs="Arial"/>
+          <w:sz w:val="22"/>
+          <w:szCs w:val="22"/>
+        </w:rPr>
+        <w:t xml:space="preserve">L’attributo </w:t>
+      </w:r>
+      <w:r>
+        <w:rPr>
+          <w:rFonts w:ascii="Arial" w:eastAsia="Arial" w:hAnsi="Arial" w:cs="Arial"/>
+          <w:sz w:val="22"/>
+          <w:szCs w:val="22"/>
+        </w:rPr>
+        <w:t>Email</w:t>
+      </w:r>
+      <w:r>
+        <w:rPr>
+          <w:rFonts w:ascii="Arial" w:eastAsia="Arial" w:hAnsi="Arial" w:cs="Arial"/>
+          <w:sz w:val="22"/>
+          <w:szCs w:val="22"/>
+        </w:rPr>
+        <w:t xml:space="preserve"> dovrà esserci per forza l’uso della @ (tipo varchar massimo 50 caratteri);</w:t>
+      </w:r>
+    </w:p>
+    <w:p>
+      <w:pPr>
+        <w:spacing w:line="276" w:lineRule="auto"/>
+        <w:ind w:left="720"/>
+        <w:rPr>
+          <w:rFonts w:ascii="Arial" w:eastAsia="Arial" w:hAnsi="Arial" w:cs="Arial"/>
+          <w:sz w:val="22"/>
+          <w:szCs w:val="22"/>
+        </w:rPr>
+      </w:pPr>
+      <w:r>
+        <w:rPr>
+          <w:rFonts w:ascii="Arial" w:eastAsia="Arial" w:hAnsi="Arial" w:cs="Arial"/>
+          <w:sz w:val="22"/>
+          <w:szCs w:val="22"/>
+        </w:rPr>
+        <w:t>Entità Amministratore:</w:t>
+      </w:r>
+    </w:p>
+    <w:p>
+      <w:pPr>
+        <w:pStyle w:val="Paragrafoelenco"/>
+        <w:numPr>
+          <w:ilvl w:val="0"/>
+          <w:numId w:val="16"/>
+        </w:numPr>
+        <w:spacing w:line="276" w:lineRule="auto"/>
+        <w:rPr>
+          <w:rFonts w:ascii="Arial" w:eastAsia="Arial" w:hAnsi="Arial" w:cs="Arial"/>
+          <w:sz w:val="22"/>
+          <w:szCs w:val="22"/>
+        </w:rPr>
+      </w:pPr>
+      <w:r>
+        <w:rPr>
+          <w:rFonts w:ascii="Arial" w:eastAsia="Arial" w:hAnsi="Arial" w:cs="Arial"/>
+          <w:sz w:val="22"/>
+          <w:szCs w:val="22"/>
+        </w:rPr>
+        <w:t>Gli attributi Nome e Cognome all’interno ci dovranno essere solo lettere (tipo varchar massimo 20 caratteri)</w:t>
+      </w:r>
+    </w:p>
+    <w:p>
+      <w:pPr>
+        <w:pStyle w:val="Paragrafoelenco"/>
+        <w:numPr>
+          <w:ilvl w:val="0"/>
+          <w:numId w:val="16"/>
+        </w:numPr>
+        <w:spacing w:line="276" w:lineRule="auto"/>
+        <w:rPr>
+          <w:rFonts w:ascii="Arial" w:eastAsia="Arial" w:hAnsi="Arial" w:cs="Arial"/>
+          <w:sz w:val="22"/>
+          <w:szCs w:val="22"/>
+        </w:rPr>
+      </w:pPr>
+      <w:r>
+        <w:rPr>
+          <w:rFonts w:ascii="Arial" w:eastAsia="Arial" w:hAnsi="Arial" w:cs="Arial"/>
+          <w:sz w:val="22"/>
+          <w:szCs w:val="22"/>
+        </w:rPr>
+        <w:t>L’attributo Email dovrà esserci per forza l’uso della @ (tipo varchar massimo 50 caratteri);</w:t>
+      </w:r>
+    </w:p>
+    <w:p>
+      <w:pPr>
+        <w:pStyle w:val="Paragrafoelenco"/>
+        <w:numPr>
+          <w:ilvl w:val="0"/>
+          <w:numId w:val="16"/>
+        </w:numPr>
+        <w:spacing w:line="276" w:lineRule="auto"/>
+        <w:rPr>
+          <w:rFonts w:ascii="Arial" w:eastAsia="Arial" w:hAnsi="Arial" w:cs="Arial"/>
+          <w:sz w:val="22"/>
+          <w:szCs w:val="22"/>
+        </w:rPr>
+      </w:pPr>
+      <w:r>
+        <w:rPr>
+          <w:rFonts w:ascii="Arial" w:eastAsia="Arial" w:hAnsi="Arial" w:cs="Arial"/>
+          <w:sz w:val="22"/>
+          <w:szCs w:val="22"/>
+        </w:rPr>
+        <w:lastRenderedPageBreak/>
+        <w:t xml:space="preserve">L’attributo psw dovrà contenere almeno 1 maiuscola, un carattere speciale e un </w:t>
+      </w:r>
+      <w:r>
+        <w:rPr>
+          <w:rFonts w:ascii="Arial" w:eastAsia="Arial" w:hAnsi="Arial" w:cs="Arial"/>
+          <w:sz w:val="22"/>
+          <w:szCs w:val="22"/>
+        </w:rPr>
+        <w:t>numero (</w:t>
+      </w:r>
+      <w:r>
+        <w:rPr>
+          <w:rFonts w:ascii="Arial" w:eastAsia="Arial" w:hAnsi="Arial" w:cs="Arial"/>
+          <w:sz w:val="22"/>
+          <w:szCs w:val="22"/>
+        </w:rPr>
+        <w:t>Tipo Varchar massimo 50 caratteri)</w:t>
+      </w:r>
     </w:p>
     <w:p>
       <w:pPr>
@@ -4133,17 +4745,6 @@
         <w:spacing w:line="276" w:lineRule="auto"/>
         <w:rPr>
           <w:rFonts w:ascii="Arial" w:eastAsia="Arial" w:hAnsi="Arial" w:cs="Arial"/>
-          <w:bCs/>
-          <w:sz w:val="24"/>
-          <w:szCs w:val="24"/>
-        </w:rPr>
-      </w:pPr>
-    </w:p>
-    <w:p>
-      <w:pPr>
-        <w:spacing w:line="276" w:lineRule="auto"/>
-        <w:rPr>
-          <w:rFonts w:ascii="Arial" w:eastAsia="Arial" w:hAnsi="Arial" w:cs="Arial"/>
           <w:b/>
           <w:color w:val="FF0000"/>
           <w:sz w:val="28"/>
@@ -4158,7 +4759,6 @@
           <w:sz w:val="28"/>
           <w:szCs w:val="28"/>
         </w:rPr>
-        <w:lastRenderedPageBreak/>
         <w:t>Mapping:</w:t>
       </w:r>
     </w:p>
@@ -4278,7 +4878,7 @@
     </w:p>
     <w:p>
       <w:pPr>
-        <w:pStyle w:val="ListParagraph"/>
+        <w:pStyle w:val="Paragrafoelenco"/>
         <w:numPr>
           <w:ilvl w:val="0"/>
           <w:numId w:val="13"/>
@@ -4298,7 +4898,25 @@
           <w:sz w:val="24"/>
           <w:szCs w:val="24"/>
         </w:rPr>
-        <w:t>Iscritto(</w:t>
+        <w:t>Iscritto</w:t>
+      </w:r>
+      <w:r>
+        <w:rPr>
+          <w:rFonts w:ascii="Arial" w:eastAsia="Arial" w:hAnsi="Arial" w:cs="Arial"/>
+          <w:bCs/>
+          <w:sz w:val="24"/>
+          <w:szCs w:val="24"/>
+        </w:rPr>
+        <w:t xml:space="preserve"> </w:t>
+      </w:r>
+      <w:r>
+        <w:rPr>
+          <w:rFonts w:ascii="Arial" w:eastAsia="Arial" w:hAnsi="Arial" w:cs="Arial"/>
+          <w:bCs/>
+          <w:sz w:val="24"/>
+          <w:szCs w:val="24"/>
+        </w:rPr>
+        <w:t>(</w:t>
       </w:r>
       <w:r>
         <w:rPr>
@@ -4319,6 +4937,7 @@
         </w:rPr>
         <w:t xml:space="preserve">, </w:t>
       </w:r>
+      <w:proofErr w:type="spellStart"/>
       <w:r>
         <w:rPr>
           <w:rFonts w:ascii="Arial" w:eastAsia="Arial" w:hAnsi="Arial" w:cs="Arial"/>
@@ -4328,14 +4947,55 @@
         </w:rPr>
         <w:t>codice_persona</w:t>
       </w:r>
-      <w:r>
-        <w:rPr>
-          <w:rFonts w:ascii="Arial" w:eastAsia="Arial" w:hAnsi="Arial" w:cs="Arial"/>
-          <w:bCs/>
-          <w:sz w:val="24"/>
-          <w:szCs w:val="24"/>
-        </w:rPr>
-        <w:t>, sede_appartenenza, id_brancaEs, nome, cognome, codice_fiscale, patologie, email)</w:t>
+      <w:proofErr w:type="spellEnd"/>
+      <w:r>
+        <w:rPr>
+          <w:rFonts w:ascii="Arial" w:eastAsia="Arial" w:hAnsi="Arial" w:cs="Arial"/>
+          <w:bCs/>
+          <w:sz w:val="24"/>
+          <w:szCs w:val="24"/>
+        </w:rPr>
+        <w:t xml:space="preserve">, </w:t>
+      </w:r>
+      <w:proofErr w:type="spellStart"/>
+      <w:r>
+        <w:rPr>
+          <w:rFonts w:ascii="Arial" w:eastAsia="Arial" w:hAnsi="Arial" w:cs="Arial"/>
+          <w:bCs/>
+          <w:sz w:val="24"/>
+          <w:szCs w:val="24"/>
+        </w:rPr>
+        <w:t>sede_appartenenza</w:t>
+      </w:r>
+      <w:proofErr w:type="spellEnd"/>
+      <w:r>
+        <w:rPr>
+          <w:rFonts w:ascii="Arial" w:eastAsia="Arial" w:hAnsi="Arial" w:cs="Arial"/>
+          <w:bCs/>
+          <w:sz w:val="24"/>
+          <w:szCs w:val="24"/>
+        </w:rPr>
+        <w:t xml:space="preserve">, </w:t>
+      </w:r>
+      <w:proofErr w:type="spellStart"/>
+      <w:r>
+        <w:rPr>
+          <w:rFonts w:ascii="Arial" w:eastAsia="Arial" w:hAnsi="Arial" w:cs="Arial"/>
+          <w:bCs/>
+          <w:sz w:val="24"/>
+          <w:szCs w:val="24"/>
+        </w:rPr>
+        <w:t>id_brancaEs</w:t>
+      </w:r>
+      <w:proofErr w:type="spellEnd"/>
+      <w:r>
+        <w:rPr>
+          <w:rFonts w:ascii="Arial" w:eastAsia="Arial" w:hAnsi="Arial" w:cs="Arial"/>
+          <w:bCs/>
+          <w:sz w:val="24"/>
+          <w:szCs w:val="24"/>
+        </w:rPr>
+        <w:t>, nome, cognome, codice_fiscale, patologie, email)</w:t>
       </w:r>
       <w:r>
         <w:rPr>
@@ -4349,7 +5009,7 @@
     </w:p>
     <w:p>
       <w:pPr>
-        <w:pStyle w:val="ListParagraph"/>
+        <w:pStyle w:val="Paragrafoelenco"/>
         <w:numPr>
           <w:ilvl w:val="0"/>
           <w:numId w:val="13"/>
@@ -4369,7 +5029,25 @@
           <w:sz w:val="24"/>
           <w:szCs w:val="24"/>
         </w:rPr>
-        <w:t>Branca(</w:t>
+        <w:t>Branca</w:t>
+      </w:r>
+      <w:r>
+        <w:rPr>
+          <w:rFonts w:ascii="Arial" w:eastAsia="Arial" w:hAnsi="Arial" w:cs="Arial"/>
+          <w:bCs/>
+          <w:sz w:val="24"/>
+          <w:szCs w:val="24"/>
+        </w:rPr>
+        <w:t xml:space="preserve"> </w:t>
+      </w:r>
+      <w:r>
+        <w:rPr>
+          <w:rFonts w:ascii="Arial" w:eastAsia="Arial" w:hAnsi="Arial" w:cs="Arial"/>
+          <w:bCs/>
+          <w:sz w:val="24"/>
+          <w:szCs w:val="24"/>
+        </w:rPr>
+        <w:t>(</w:t>
       </w:r>
       <w:r>
         <w:rPr>
@@ -4379,16 +5057,35 @@
           <w:szCs w:val="24"/>
           <w:u w:val="single"/>
         </w:rPr>
-        <w:t>id_branca</w:t>
-      </w:r>
-      <w:r>
-        <w:rPr>
-          <w:rFonts w:ascii="Arial" w:eastAsia="Arial" w:hAnsi="Arial" w:cs="Arial"/>
-          <w:bCs/>
-          <w:sz w:val="24"/>
-          <w:szCs w:val="24"/>
-        </w:rPr>
-        <w:t>,Nome_branca)</w:t>
+        <w:t>id_</w:t>
+      </w:r>
+      <w:r>
+        <w:rPr>
+          <w:rFonts w:ascii="Arial" w:eastAsia="Arial" w:hAnsi="Arial" w:cs="Arial"/>
+          <w:bCs/>
+          <w:sz w:val="24"/>
+          <w:szCs w:val="24"/>
+          <w:u w:val="single"/>
+        </w:rPr>
+        <w:t>branca</w:t>
+      </w:r>
+      <w:r>
+        <w:rPr>
+          <w:rFonts w:ascii="Arial" w:eastAsia="Arial" w:hAnsi="Arial" w:cs="Arial"/>
+          <w:bCs/>
+          <w:sz w:val="24"/>
+          <w:szCs w:val="24"/>
+        </w:rPr>
+        <w:t>, Nome</w:t>
+      </w:r>
+      <w:r>
+        <w:rPr>
+          <w:rFonts w:ascii="Arial" w:eastAsia="Arial" w:hAnsi="Arial" w:cs="Arial"/>
+          <w:bCs/>
+          <w:sz w:val="24"/>
+          <w:szCs w:val="24"/>
+        </w:rPr>
+        <w:t>_branca)</w:t>
       </w:r>
     </w:p>
     <w:p>
@@ -4438,6 +5135,9 @@
     </w:p>
     <w:p>
       <w:pPr>
+        <w:tabs>
+          <w:tab w:val="left" w:pos="5760"/>
+        </w:tabs>
         <w:spacing w:line="276" w:lineRule="auto"/>
         <w:ind w:left="360"/>
         <w:rPr>
@@ -4454,7 +5154,25 @@
           <w:sz w:val="24"/>
           <w:szCs w:val="24"/>
         </w:rPr>
-        <w:t xml:space="preserve">Vrid_brancaEs(iscritto) </w:t>
+        <w:t>V</w:t>
+      </w:r>
+      <w:r>
+        <w:rPr>
+          <w:rFonts w:ascii="Arial" w:eastAsia="Arial" w:hAnsi="Arial" w:cs="Arial"/>
+          <w:bCs/>
+          <w:sz w:val="24"/>
+          <w:szCs w:val="24"/>
+        </w:rPr>
+        <w:t>R</w:t>
+      </w:r>
+      <w:r>
+        <w:rPr>
+          <w:rFonts w:ascii="Arial" w:eastAsia="Arial" w:hAnsi="Arial" w:cs="Arial"/>
+          <w:bCs/>
+          <w:sz w:val="24"/>
+          <w:szCs w:val="24"/>
+        </w:rPr>
+        <w:t xml:space="preserve">id_brancaEs(iscritto) </w:t>
       </w:r>
       <w:r>
         <w:rPr>
@@ -4472,7 +5190,76 @@
           <w:sz w:val="24"/>
           <w:szCs w:val="24"/>
         </w:rPr>
-        <w:t xml:space="preserve"> Vrid_branca(Branca)</w:t>
+        <w:t xml:space="preserve"> V</w:t>
+      </w:r>
+      <w:r>
+        <w:rPr>
+          <w:rFonts w:ascii="Arial" w:eastAsia="Arial" w:hAnsi="Arial" w:cs="Arial"/>
+          <w:bCs/>
+          <w:sz w:val="24"/>
+          <w:szCs w:val="24"/>
+        </w:rPr>
+        <w:t>R</w:t>
+      </w:r>
+      <w:r>
+        <w:rPr>
+          <w:rFonts w:ascii="Arial" w:eastAsia="Arial" w:hAnsi="Arial" w:cs="Arial"/>
+          <w:bCs/>
+          <w:sz w:val="24"/>
+          <w:szCs w:val="24"/>
+        </w:rPr>
+        <w:t>id_</w:t>
+      </w:r>
+      <w:r>
+        <w:rPr>
+          <w:rFonts w:ascii="Arial" w:eastAsia="Arial" w:hAnsi="Arial" w:cs="Arial"/>
+          <w:bCs/>
+          <w:sz w:val="24"/>
+          <w:szCs w:val="24"/>
+        </w:rPr>
+        <w:t>branca (</w:t>
+      </w:r>
+      <w:r>
+        <w:rPr>
+          <w:rFonts w:ascii="Arial" w:eastAsia="Arial" w:hAnsi="Arial" w:cs="Arial"/>
+          <w:bCs/>
+          <w:sz w:val="24"/>
+          <w:szCs w:val="24"/>
+        </w:rPr>
+        <w:t>Branca)</w:t>
+      </w:r>
+      <w:r>
+        <w:rPr>
+          <w:rFonts w:ascii="Arial" w:eastAsia="Arial" w:hAnsi="Arial" w:cs="Arial"/>
+          <w:bCs/>
+          <w:sz w:val="24"/>
+          <w:szCs w:val="24"/>
+        </w:rPr>
+        <w:tab/>
+      </w:r>
+    </w:p>
+    <w:p>
+      <w:pPr>
+        <w:tabs>
+          <w:tab w:val="left" w:pos="5760"/>
+        </w:tabs>
+        <w:spacing w:line="276" w:lineRule="auto"/>
+        <w:ind w:left="360"/>
+        <w:rPr>
+          <w:rFonts w:ascii="Arial" w:eastAsia="Arial" w:hAnsi="Arial" w:cs="Arial"/>
+          <w:bCs/>
+          <w:sz w:val="24"/>
+          <w:szCs w:val="24"/>
+        </w:rPr>
+      </w:pPr>
+      <w:r>
+        <w:rPr>
+          <w:rFonts w:ascii="Arial" w:eastAsia="Arial" w:hAnsi="Arial" w:cs="Arial"/>
+          <w:bCs/>
+          <w:sz w:val="24"/>
+          <w:szCs w:val="24"/>
+        </w:rPr>
+        <w:t>Vincolo Referenziale dovuto dalla totalità dell’associazione diretta.</w:t>
       </w:r>
     </w:p>
     <w:p>
@@ -4563,7 +5350,16 @@
           <w:szCs w:val="24"/>
         </w:rPr>
         <w:tab/>
-        <w:t>Associazione inversa: essere svolta  (</w:t>
+        <w:t xml:space="preserve">Associazione inversa: essere </w:t>
+      </w:r>
+      <w:r>
+        <w:rPr>
+          <w:rFonts w:ascii="Arial" w:eastAsia="Arial" w:hAnsi="Arial" w:cs="Arial"/>
+          <w:bCs/>
+          <w:sz w:val="24"/>
+          <w:szCs w:val="24"/>
+        </w:rPr>
+        <w:t>svolta (</w:t>
       </w:r>
       <w:r>
         <w:rPr>
@@ -4583,6 +5379,501 @@
         </w:rPr>
         <w:t>)</w:t>
       </w:r>
+    </w:p>
+    <w:p>
+      <w:pPr>
+        <w:spacing w:line="276" w:lineRule="auto"/>
+        <w:rPr>
+          <w:rFonts w:ascii="Arial" w:eastAsia="Arial" w:hAnsi="Arial" w:cs="Arial"/>
+          <w:bCs/>
+          <w:sz w:val="24"/>
+          <w:szCs w:val="24"/>
+        </w:rPr>
+      </w:pPr>
+    </w:p>
+    <w:p>
+      <w:pPr>
+        <w:spacing w:line="276" w:lineRule="auto"/>
+        <w:rPr>
+          <w:rFonts w:ascii="Arial" w:eastAsia="Arial" w:hAnsi="Arial" w:cs="Arial"/>
+          <w:bCs/>
+          <w:sz w:val="24"/>
+          <w:szCs w:val="24"/>
+        </w:rPr>
+      </w:pPr>
+      <w:r>
+        <w:rPr>
+          <w:rFonts w:ascii="Arial" w:eastAsia="Arial" w:hAnsi="Arial" w:cs="Arial"/>
+          <w:bCs/>
+          <w:sz w:val="24"/>
+          <w:szCs w:val="24"/>
+        </w:rPr>
+        <w:t>Associazione binaria “</w:t>
+      </w:r>
+      <w:r>
+        <w:rPr>
+          <w:rFonts w:ascii="Arial" w:eastAsia="Arial" w:hAnsi="Arial" w:cs="Arial"/>
+          <w:bCs/>
+          <w:sz w:val="24"/>
+          <w:szCs w:val="24"/>
+        </w:rPr>
+        <w:t>svolge</w:t>
+      </w:r>
+      <w:r>
+        <w:rPr>
+          <w:rFonts w:ascii="Arial" w:eastAsia="Arial" w:hAnsi="Arial" w:cs="Arial"/>
+          <w:bCs/>
+          <w:sz w:val="24"/>
+          <w:szCs w:val="24"/>
+        </w:rPr>
+        <w:t>” tra “</w:t>
+      </w:r>
+      <w:r>
+        <w:rPr>
+          <w:rFonts w:ascii="Arial" w:eastAsia="Arial" w:hAnsi="Arial" w:cs="Arial"/>
+          <w:bCs/>
+          <w:sz w:val="24"/>
+          <w:szCs w:val="24"/>
+        </w:rPr>
+        <w:t>Branca</w:t>
+      </w:r>
+      <w:r>
+        <w:rPr>
+          <w:rFonts w:ascii="Arial" w:eastAsia="Arial" w:hAnsi="Arial" w:cs="Arial"/>
+          <w:bCs/>
+          <w:sz w:val="24"/>
+          <w:szCs w:val="24"/>
+        </w:rPr>
+        <w:t>” e “</w:t>
+      </w:r>
+      <w:r>
+        <w:rPr>
+          <w:rFonts w:ascii="Arial" w:eastAsia="Arial" w:hAnsi="Arial" w:cs="Arial"/>
+          <w:bCs/>
+          <w:sz w:val="24"/>
+          <w:szCs w:val="24"/>
+        </w:rPr>
+        <w:t>Attività</w:t>
+      </w:r>
+      <w:r>
+        <w:rPr>
+          <w:rFonts w:ascii="Arial" w:eastAsia="Arial" w:hAnsi="Arial" w:cs="Arial"/>
+          <w:bCs/>
+          <w:sz w:val="24"/>
+          <w:szCs w:val="24"/>
+        </w:rPr>
+        <w:t xml:space="preserve">” di molteplicità </w:t>
+      </w:r>
+      <w:r>
+        <w:rPr>
+          <w:rFonts w:ascii="Arial" w:eastAsia="Arial" w:hAnsi="Arial" w:cs="Arial"/>
+          <w:bCs/>
+          <w:sz w:val="24"/>
+          <w:szCs w:val="24"/>
+        </w:rPr>
+        <w:t>1: N</w:t>
+      </w:r>
+    </w:p>
+    <w:p>
+      <w:pPr>
+        <w:pStyle w:val="Paragrafoelenco"/>
+        <w:numPr>
+          <w:ilvl w:val="0"/>
+          <w:numId w:val="17"/>
+        </w:numPr>
+        <w:spacing w:line="276" w:lineRule="auto"/>
+        <w:rPr>
+          <w:rFonts w:ascii="Arial" w:eastAsia="Arial" w:hAnsi="Arial" w:cs="Arial"/>
+          <w:bCs/>
+          <w:sz w:val="24"/>
+          <w:szCs w:val="24"/>
+        </w:rPr>
+      </w:pPr>
+      <w:r>
+        <w:rPr>
+          <w:rFonts w:ascii="Arial" w:eastAsia="Arial" w:hAnsi="Arial" w:cs="Arial"/>
+          <w:bCs/>
+          <w:sz w:val="24"/>
+          <w:szCs w:val="24"/>
+        </w:rPr>
+        <w:t>Branca</w:t>
+      </w:r>
+      <w:r>
+        <w:rPr>
+          <w:rFonts w:ascii="Arial" w:eastAsia="Arial" w:hAnsi="Arial" w:cs="Arial"/>
+          <w:bCs/>
+          <w:sz w:val="24"/>
+          <w:szCs w:val="24"/>
+        </w:rPr>
+        <w:t xml:space="preserve"> </w:t>
+      </w:r>
+      <w:r>
+        <w:rPr>
+          <w:rFonts w:ascii="Arial" w:eastAsia="Arial" w:hAnsi="Arial" w:cs="Arial"/>
+          <w:bCs/>
+          <w:sz w:val="24"/>
+          <w:szCs w:val="24"/>
+        </w:rPr>
+        <w:t>(</w:t>
+      </w:r>
+      <w:r>
+        <w:rPr>
+          <w:rFonts w:ascii="Arial" w:eastAsia="Arial" w:hAnsi="Arial" w:cs="Arial"/>
+          <w:bCs/>
+          <w:sz w:val="24"/>
+          <w:szCs w:val="24"/>
+          <w:u w:val="single"/>
+        </w:rPr>
+        <w:t>id_branca</w:t>
+      </w:r>
+      <w:r>
+        <w:rPr>
+          <w:rFonts w:ascii="Arial" w:eastAsia="Arial" w:hAnsi="Arial" w:cs="Arial"/>
+          <w:bCs/>
+          <w:sz w:val="24"/>
+          <w:szCs w:val="24"/>
+        </w:rPr>
+        <w:t>,</w:t>
+      </w:r>
+      <w:r>
+        <w:rPr>
+          <w:rFonts w:ascii="Arial" w:eastAsia="Arial" w:hAnsi="Arial" w:cs="Arial"/>
+          <w:bCs/>
+          <w:sz w:val="24"/>
+          <w:szCs w:val="24"/>
+        </w:rPr>
+        <w:t xml:space="preserve"> </w:t>
+      </w:r>
+      <w:r>
+        <w:rPr>
+          <w:rFonts w:ascii="Arial" w:eastAsia="Arial" w:hAnsi="Arial" w:cs="Arial"/>
+          <w:bCs/>
+          <w:sz w:val="24"/>
+          <w:szCs w:val="24"/>
+        </w:rPr>
+        <w:t>Nome_branca)</w:t>
+      </w:r>
+    </w:p>
+    <w:p>
+      <w:pPr>
+        <w:pStyle w:val="Paragrafoelenco"/>
+        <w:numPr>
+          <w:ilvl w:val="0"/>
+          <w:numId w:val="17"/>
+        </w:numPr>
+        <w:spacing w:line="276" w:lineRule="auto"/>
+        <w:rPr>
+          <w:rFonts w:ascii="Arial" w:eastAsia="Arial" w:hAnsi="Arial" w:cs="Arial"/>
+          <w:bCs/>
+          <w:sz w:val="24"/>
+          <w:szCs w:val="24"/>
+        </w:rPr>
+      </w:pPr>
+      <w:r>
+        <w:rPr>
+          <w:rFonts w:ascii="Arial" w:eastAsia="Arial" w:hAnsi="Arial" w:cs="Arial"/>
+          <w:bCs/>
+          <w:sz w:val="24"/>
+          <w:szCs w:val="24"/>
+        </w:rPr>
+        <w:t>Attività (</w:t>
+      </w:r>
+      <w:r>
+        <w:rPr>
+          <w:rFonts w:ascii="Arial" w:eastAsia="Arial" w:hAnsi="Arial" w:cs="Arial"/>
+          <w:bCs/>
+          <w:sz w:val="24"/>
+          <w:szCs w:val="24"/>
+          <w:u w:val="single"/>
+        </w:rPr>
+        <w:t>id_attività</w:t>
+      </w:r>
+      <w:r>
+        <w:rPr>
+          <w:rFonts w:ascii="Arial" w:eastAsia="Arial" w:hAnsi="Arial" w:cs="Arial"/>
+          <w:bCs/>
+          <w:sz w:val="24"/>
+          <w:szCs w:val="24"/>
+        </w:rPr>
+        <w:t>, Nome_attività, Giorno</w:t>
+      </w:r>
+      <w:r>
+        <w:rPr>
+          <w:rFonts w:ascii="Arial" w:eastAsia="Arial" w:hAnsi="Arial" w:cs="Arial"/>
+          <w:bCs/>
+          <w:sz w:val="24"/>
+          <w:szCs w:val="24"/>
+        </w:rPr>
+        <w:t>_settimana, Ore_attivita, Id_brancaEs2, id_AmministratoreEs, spiegazione)</w:t>
+      </w:r>
+    </w:p>
+    <w:p>
+      <w:pPr>
+        <w:spacing w:line="276" w:lineRule="auto"/>
+        <w:rPr>
+          <w:rFonts w:ascii="Arial" w:eastAsia="Arial" w:hAnsi="Arial" w:cs="Arial"/>
+          <w:bCs/>
+          <w:sz w:val="24"/>
+          <w:szCs w:val="24"/>
+        </w:rPr>
+      </w:pPr>
+    </w:p>
+    <w:p>
+      <w:pPr>
+        <w:spacing w:line="276" w:lineRule="auto"/>
+        <w:ind w:left="360"/>
+        <w:rPr>
+          <w:rFonts w:ascii="Arial" w:eastAsia="Arial" w:hAnsi="Arial" w:cs="Arial"/>
+          <w:bCs/>
+          <w:sz w:val="24"/>
+          <w:szCs w:val="24"/>
+        </w:rPr>
+      </w:pPr>
+      <w:r>
+        <w:rPr>
+          <w:rFonts w:ascii="Arial" w:eastAsia="Arial" w:hAnsi="Arial" w:cs="Arial"/>
+          <w:bCs/>
+          <w:sz w:val="24"/>
+          <w:szCs w:val="24"/>
+        </w:rPr>
+        <w:t>Con l’attributo “id_brancaEs</w:t>
+      </w:r>
+      <w:r>
+        <w:rPr>
+          <w:rFonts w:ascii="Arial" w:eastAsia="Arial" w:hAnsi="Arial" w:cs="Arial"/>
+          <w:bCs/>
+          <w:sz w:val="24"/>
+          <w:szCs w:val="24"/>
+        </w:rPr>
+        <w:t>2</w:t>
+      </w:r>
+      <w:r>
+        <w:rPr>
+          <w:rFonts w:ascii="Arial" w:eastAsia="Arial" w:hAnsi="Arial" w:cs="Arial"/>
+          <w:bCs/>
+          <w:sz w:val="24"/>
+          <w:szCs w:val="24"/>
+        </w:rPr>
+        <w:t>” dell’entità “</w:t>
+      </w:r>
+      <w:r>
+        <w:rPr>
+          <w:rFonts w:ascii="Arial" w:eastAsia="Arial" w:hAnsi="Arial" w:cs="Arial"/>
+          <w:bCs/>
+          <w:sz w:val="24"/>
+          <w:szCs w:val="24"/>
+        </w:rPr>
+        <w:t>Attivita</w:t>
+      </w:r>
+      <w:r>
+        <w:rPr>
+          <w:rFonts w:ascii="Arial" w:eastAsia="Arial" w:hAnsi="Arial" w:cs="Arial"/>
+          <w:bCs/>
+          <w:sz w:val="24"/>
+          <w:szCs w:val="24"/>
+        </w:rPr>
+        <w:t>” risulta essere chiave esterna sull’attributo “id_branca” dell’entità Branca.</w:t>
+      </w:r>
+    </w:p>
+    <w:p>
+      <w:pPr>
+        <w:spacing w:line="276" w:lineRule="auto"/>
+        <w:ind w:left="360"/>
+        <w:rPr>
+          <w:rFonts w:ascii="Arial" w:eastAsia="Arial" w:hAnsi="Arial" w:cs="Arial"/>
+          <w:bCs/>
+          <w:sz w:val="24"/>
+          <w:szCs w:val="24"/>
+        </w:rPr>
+      </w:pPr>
+    </w:p>
+    <w:p>
+      <w:pPr>
+        <w:tabs>
+          <w:tab w:val="left" w:pos="5760"/>
+        </w:tabs>
+        <w:spacing w:line="276" w:lineRule="auto"/>
+        <w:ind w:left="360"/>
+        <w:rPr>
+          <w:rFonts w:ascii="Arial" w:eastAsia="Arial" w:hAnsi="Arial" w:cs="Arial"/>
+          <w:bCs/>
+          <w:sz w:val="24"/>
+          <w:szCs w:val="24"/>
+        </w:rPr>
+      </w:pPr>
+      <w:r>
+        <w:rPr>
+          <w:rFonts w:ascii="Arial" w:eastAsia="Arial" w:hAnsi="Arial" w:cs="Arial"/>
+          <w:bCs/>
+          <w:sz w:val="24"/>
+          <w:szCs w:val="24"/>
+        </w:rPr>
+        <w:t>V</w:t>
+      </w:r>
+      <w:r>
+        <w:rPr>
+          <w:rFonts w:ascii="Arial" w:eastAsia="Arial" w:hAnsi="Arial" w:cs="Arial"/>
+          <w:bCs/>
+          <w:sz w:val="24"/>
+          <w:szCs w:val="24"/>
+        </w:rPr>
+        <w:t>R</w:t>
+      </w:r>
+      <w:r>
+        <w:rPr>
+          <w:rFonts w:ascii="Arial" w:eastAsia="Arial" w:hAnsi="Arial" w:cs="Arial"/>
+          <w:bCs/>
+          <w:sz w:val="24"/>
+          <w:szCs w:val="24"/>
+        </w:rPr>
+        <w:t>id_brancaEs</w:t>
+      </w:r>
+      <w:r>
+        <w:rPr>
+          <w:rFonts w:ascii="Arial" w:eastAsia="Arial" w:hAnsi="Arial" w:cs="Arial"/>
+          <w:bCs/>
+          <w:sz w:val="24"/>
+          <w:szCs w:val="24"/>
+        </w:rPr>
+        <w:t>2</w:t>
+      </w:r>
+      <w:r>
+        <w:rPr>
+          <w:rFonts w:ascii="Arial" w:eastAsia="Arial" w:hAnsi="Arial" w:cs="Arial"/>
+          <w:bCs/>
+          <w:sz w:val="24"/>
+          <w:szCs w:val="24"/>
+        </w:rPr>
+        <w:t>(</w:t>
+      </w:r>
+      <w:r>
+        <w:rPr>
+          <w:rFonts w:ascii="Arial" w:eastAsia="Arial" w:hAnsi="Arial" w:cs="Arial"/>
+          <w:bCs/>
+          <w:sz w:val="24"/>
+          <w:szCs w:val="24"/>
+        </w:rPr>
+        <w:t>Attivita</w:t>
+      </w:r>
+      <w:r>
+        <w:rPr>
+          <w:rFonts w:ascii="Arial" w:eastAsia="Arial" w:hAnsi="Arial" w:cs="Arial"/>
+          <w:bCs/>
+          <w:sz w:val="24"/>
+          <w:szCs w:val="24"/>
+        </w:rPr>
+        <w:t xml:space="preserve">) </w:t>
+      </w:r>
+      <w:r>
+        <w:rPr>
+          <w:rFonts w:ascii="Arial" w:eastAsia="Arial" w:hAnsi="Arial" w:cs="Arial"/>
+          <w:bCs/>
+          <w:sz w:val="24"/>
+          <w:szCs w:val="24"/>
+        </w:rPr>
+        <w:sym w:font="Symbol" w:char="F0CD"/>
+      </w:r>
+      <w:r>
+        <w:rPr>
+          <w:rFonts w:ascii="Arial" w:eastAsia="Arial" w:hAnsi="Arial" w:cs="Arial"/>
+          <w:bCs/>
+          <w:sz w:val="24"/>
+          <w:szCs w:val="24"/>
+        </w:rPr>
+        <w:t xml:space="preserve"> V</w:t>
+      </w:r>
+      <w:r>
+        <w:rPr>
+          <w:rFonts w:ascii="Arial" w:eastAsia="Arial" w:hAnsi="Arial" w:cs="Arial"/>
+          <w:bCs/>
+          <w:sz w:val="24"/>
+          <w:szCs w:val="24"/>
+        </w:rPr>
+        <w:t>R</w:t>
+      </w:r>
+      <w:r>
+        <w:rPr>
+          <w:rFonts w:ascii="Arial" w:eastAsia="Arial" w:hAnsi="Arial" w:cs="Arial"/>
+          <w:bCs/>
+          <w:sz w:val="24"/>
+          <w:szCs w:val="24"/>
+        </w:rPr>
+        <w:t>id_branca (Branca)</w:t>
+      </w:r>
+      <w:r>
+        <w:rPr>
+          <w:rFonts w:ascii="Arial" w:eastAsia="Arial" w:hAnsi="Arial" w:cs="Arial"/>
+          <w:bCs/>
+          <w:sz w:val="24"/>
+          <w:szCs w:val="24"/>
+        </w:rPr>
+        <w:tab/>
+      </w:r>
+    </w:p>
+    <w:p>
+      <w:pPr>
+        <w:tabs>
+          <w:tab w:val="left" w:pos="5760"/>
+        </w:tabs>
+        <w:spacing w:line="276" w:lineRule="auto"/>
+        <w:ind w:left="360"/>
+        <w:rPr>
+          <w:rFonts w:ascii="Arial" w:eastAsia="Arial" w:hAnsi="Arial" w:cs="Arial"/>
+          <w:bCs/>
+          <w:sz w:val="24"/>
+          <w:szCs w:val="24"/>
+        </w:rPr>
+      </w:pPr>
+      <w:r>
+        <w:rPr>
+          <w:rFonts w:ascii="Arial" w:eastAsia="Arial" w:hAnsi="Arial" w:cs="Arial"/>
+          <w:bCs/>
+          <w:sz w:val="24"/>
+          <w:szCs w:val="24"/>
+        </w:rPr>
+        <w:t xml:space="preserve">Vincolo Referenziale dovuto dalla totalità dell’associazione </w:t>
+      </w:r>
+      <w:r>
+        <w:rPr>
+          <w:rFonts w:ascii="Arial" w:eastAsia="Arial" w:hAnsi="Arial" w:cs="Arial"/>
+          <w:bCs/>
+          <w:sz w:val="24"/>
+          <w:szCs w:val="24"/>
+        </w:rPr>
+        <w:t>inversa</w:t>
+      </w:r>
+      <w:r>
+        <w:rPr>
+          <w:rFonts w:ascii="Arial" w:eastAsia="Arial" w:hAnsi="Arial" w:cs="Arial"/>
+          <w:bCs/>
+          <w:sz w:val="24"/>
+          <w:szCs w:val="24"/>
+        </w:rPr>
+        <w:t>.</w:t>
+      </w:r>
+    </w:p>
+    <w:p>
+      <w:pPr>
+        <w:spacing w:line="276" w:lineRule="auto"/>
+        <w:ind w:left="360"/>
+        <w:rPr>
+          <w:rFonts w:ascii="Arial" w:eastAsia="Arial" w:hAnsi="Arial" w:cs="Arial"/>
+          <w:bCs/>
+          <w:sz w:val="24"/>
+          <w:szCs w:val="24"/>
+        </w:rPr>
+      </w:pPr>
+    </w:p>
+    <w:p>
+      <w:pPr>
+        <w:spacing w:line="276" w:lineRule="auto"/>
+        <w:rPr>
+          <w:rFonts w:ascii="Arial" w:eastAsia="Arial" w:hAnsi="Arial" w:cs="Arial"/>
+          <w:bCs/>
+          <w:sz w:val="24"/>
+          <w:szCs w:val="24"/>
+        </w:rPr>
+      </w:pPr>
     </w:p>
     <w:p>
       <w:pPr>
@@ -4721,6 +6012,377 @@
           <w:sz w:val="24"/>
           <w:szCs w:val="24"/>
         </w:rPr>
+        <w:t>Associazione binaria “è associato” tra “iscritto” e “Sedi_scout” di molteplicità N:1</w:t>
+      </w:r>
+    </w:p>
+    <w:p>
+      <w:pPr>
+        <w:pStyle w:val="Paragrafoelenco"/>
+        <w:numPr>
+          <w:ilvl w:val="0"/>
+          <w:numId w:val="18"/>
+        </w:numPr>
+        <w:spacing w:line="276" w:lineRule="auto"/>
+        <w:rPr>
+          <w:rFonts w:ascii="Arial" w:eastAsia="Arial" w:hAnsi="Arial" w:cs="Arial"/>
+          <w:bCs/>
+          <w:sz w:val="24"/>
+          <w:szCs w:val="24"/>
+        </w:rPr>
+      </w:pPr>
+      <w:r>
+        <w:rPr>
+          <w:rFonts w:ascii="Arial" w:eastAsia="Arial" w:hAnsi="Arial" w:cs="Arial"/>
+          <w:bCs/>
+          <w:sz w:val="24"/>
+          <w:szCs w:val="24"/>
+        </w:rPr>
+        <w:t>Iscritto</w:t>
+      </w:r>
+      <w:r>
+        <w:rPr>
+          <w:rFonts w:ascii="Arial" w:eastAsia="Arial" w:hAnsi="Arial" w:cs="Arial"/>
+          <w:bCs/>
+          <w:sz w:val="24"/>
+          <w:szCs w:val="24"/>
+        </w:rPr>
+        <w:t xml:space="preserve"> </w:t>
+      </w:r>
+      <w:r>
+        <w:rPr>
+          <w:rFonts w:ascii="Arial" w:eastAsia="Arial" w:hAnsi="Arial" w:cs="Arial"/>
+          <w:bCs/>
+          <w:sz w:val="24"/>
+          <w:szCs w:val="24"/>
+        </w:rPr>
+        <w:t>(</w:t>
+      </w:r>
+      <w:r>
+        <w:rPr>
+          <w:rFonts w:ascii="Arial" w:eastAsia="Arial" w:hAnsi="Arial" w:cs="Arial"/>
+          <w:bCs/>
+          <w:sz w:val="24"/>
+          <w:szCs w:val="24"/>
+          <w:u w:val="single"/>
+        </w:rPr>
+        <w:t>id_iscritti</w:t>
+      </w:r>
+      <w:r>
+        <w:rPr>
+          <w:rFonts w:ascii="Arial" w:eastAsia="Arial" w:hAnsi="Arial" w:cs="Arial"/>
+          <w:bCs/>
+          <w:sz w:val="24"/>
+          <w:szCs w:val="24"/>
+        </w:rPr>
+        <w:t xml:space="preserve">, </w:t>
+      </w:r>
+      <w:proofErr w:type="spellStart"/>
+      <w:r>
+        <w:rPr>
+          <w:rFonts w:ascii="Arial" w:eastAsia="Arial" w:hAnsi="Arial" w:cs="Arial"/>
+          <w:bCs/>
+          <w:sz w:val="24"/>
+          <w:szCs w:val="24"/>
+        </w:rPr>
+        <w:t>codice_persona</w:t>
+      </w:r>
+      <w:proofErr w:type="spellEnd"/>
+      <w:r>
+        <w:rPr>
+          <w:rFonts w:ascii="Arial" w:eastAsia="Arial" w:hAnsi="Arial" w:cs="Arial"/>
+          <w:bCs/>
+          <w:sz w:val="24"/>
+          <w:szCs w:val="24"/>
+        </w:rPr>
+        <w:t xml:space="preserve">, </w:t>
+      </w:r>
+      <w:proofErr w:type="spellStart"/>
+      <w:r>
+        <w:rPr>
+          <w:rFonts w:ascii="Arial" w:eastAsia="Arial" w:hAnsi="Arial" w:cs="Arial"/>
+          <w:bCs/>
+          <w:sz w:val="24"/>
+          <w:szCs w:val="24"/>
+        </w:rPr>
+        <w:t>sede_appartenenza</w:t>
+      </w:r>
+      <w:proofErr w:type="spellEnd"/>
+      <w:r>
+        <w:rPr>
+          <w:rFonts w:ascii="Arial" w:eastAsia="Arial" w:hAnsi="Arial" w:cs="Arial"/>
+          <w:bCs/>
+          <w:sz w:val="24"/>
+          <w:szCs w:val="24"/>
+        </w:rPr>
+        <w:t xml:space="preserve">, </w:t>
+      </w:r>
+      <w:proofErr w:type="spellStart"/>
+      <w:r>
+        <w:rPr>
+          <w:rFonts w:ascii="Arial" w:eastAsia="Arial" w:hAnsi="Arial" w:cs="Arial"/>
+          <w:bCs/>
+          <w:sz w:val="24"/>
+          <w:szCs w:val="24"/>
+        </w:rPr>
+        <w:t>id_brancaEs</w:t>
+      </w:r>
+      <w:proofErr w:type="spellEnd"/>
+      <w:r>
+        <w:rPr>
+          <w:rFonts w:ascii="Arial" w:eastAsia="Arial" w:hAnsi="Arial" w:cs="Arial"/>
+          <w:bCs/>
+          <w:sz w:val="24"/>
+          <w:szCs w:val="24"/>
+        </w:rPr>
+        <w:t>, nome, cognome, codice_fiscale, patologie, email).</w:t>
+      </w:r>
+    </w:p>
+    <w:p>
+      <w:pPr>
+        <w:pStyle w:val="Paragrafoelenco"/>
+        <w:numPr>
+          <w:ilvl w:val="0"/>
+          <w:numId w:val="18"/>
+        </w:numPr>
+        <w:spacing w:line="276" w:lineRule="auto"/>
+        <w:rPr>
+          <w:rFonts w:ascii="Arial" w:eastAsia="Arial" w:hAnsi="Arial" w:cs="Arial"/>
+          <w:bCs/>
+          <w:sz w:val="24"/>
+          <w:szCs w:val="24"/>
+        </w:rPr>
+      </w:pPr>
+      <w:r>
+        <w:rPr>
+          <w:rFonts w:ascii="Arial" w:eastAsia="Arial" w:hAnsi="Arial" w:cs="Arial"/>
+          <w:bCs/>
+          <w:sz w:val="24"/>
+          <w:szCs w:val="24"/>
+        </w:rPr>
+        <w:t>Sedi_</w:t>
+      </w:r>
+      <w:r>
+        <w:rPr>
+          <w:rFonts w:ascii="Arial" w:eastAsia="Arial" w:hAnsi="Arial" w:cs="Arial"/>
+          <w:bCs/>
+          <w:sz w:val="24"/>
+          <w:szCs w:val="24"/>
+        </w:rPr>
+        <w:t>scout (</w:t>
+      </w:r>
+      <w:r>
+        <w:rPr>
+          <w:rFonts w:ascii="Arial" w:eastAsia="Arial" w:hAnsi="Arial" w:cs="Arial"/>
+          <w:bCs/>
+          <w:sz w:val="24"/>
+          <w:szCs w:val="24"/>
+        </w:rPr>
+        <w:t xml:space="preserve">Sede, Provincia, </w:t>
+      </w:r>
+      <w:proofErr w:type="gramStart"/>
+      <w:r>
+        <w:rPr>
+          <w:rFonts w:ascii="Arial" w:eastAsia="Arial" w:hAnsi="Arial" w:cs="Arial"/>
+          <w:bCs/>
+          <w:sz w:val="24"/>
+          <w:szCs w:val="24"/>
+        </w:rPr>
+        <w:t>email</w:t>
+      </w:r>
+      <w:proofErr w:type="gramEnd"/>
+      <w:r>
+        <w:rPr>
+          <w:rFonts w:ascii="Arial" w:eastAsia="Arial" w:hAnsi="Arial" w:cs="Arial"/>
+          <w:bCs/>
+          <w:sz w:val="24"/>
+          <w:szCs w:val="24"/>
+        </w:rPr>
+        <w:t>, id)</w:t>
+      </w:r>
+    </w:p>
+    <w:p>
+      <w:pPr>
+        <w:spacing w:line="276" w:lineRule="auto"/>
+        <w:ind w:left="360"/>
+        <w:rPr>
+          <w:rFonts w:ascii="Arial" w:eastAsia="Arial" w:hAnsi="Arial" w:cs="Arial"/>
+          <w:bCs/>
+          <w:sz w:val="24"/>
+          <w:szCs w:val="24"/>
+        </w:rPr>
+      </w:pPr>
+    </w:p>
+    <w:p>
+      <w:pPr>
+        <w:spacing w:line="276" w:lineRule="auto"/>
+        <w:ind w:left="360"/>
+        <w:rPr>
+          <w:rFonts w:ascii="Arial" w:eastAsia="Arial" w:hAnsi="Arial" w:cs="Arial"/>
+          <w:bCs/>
+          <w:sz w:val="24"/>
+          <w:szCs w:val="24"/>
+        </w:rPr>
+      </w:pPr>
+      <w:r>
+        <w:rPr>
+          <w:rFonts w:ascii="Arial" w:eastAsia="Arial" w:hAnsi="Arial" w:cs="Arial"/>
+          <w:bCs/>
+          <w:sz w:val="24"/>
+          <w:szCs w:val="24"/>
+        </w:rPr>
+        <w:t>Con l’attributo “Sede_appartenenza” dell’entità “iscritto” risulta essere chiave esterna sull’attributo “id_sede” dell’entità “sedi_scout”;</w:t>
+      </w:r>
+    </w:p>
+    <w:p>
+      <w:pPr>
+        <w:spacing w:line="276" w:lineRule="auto"/>
+        <w:ind w:left="360"/>
+        <w:rPr>
+          <w:rFonts w:ascii="Arial" w:eastAsia="Arial" w:hAnsi="Arial" w:cs="Arial"/>
+          <w:bCs/>
+          <w:sz w:val="24"/>
+          <w:szCs w:val="24"/>
+        </w:rPr>
+      </w:pPr>
+    </w:p>
+    <w:p>
+      <w:pPr>
+        <w:spacing w:line="276" w:lineRule="auto"/>
+        <w:ind w:left="360"/>
+        <w:rPr>
+          <w:rFonts w:ascii="Arial" w:eastAsia="Arial" w:hAnsi="Arial" w:cs="Arial"/>
+          <w:bCs/>
+          <w:sz w:val="24"/>
+          <w:szCs w:val="24"/>
+        </w:rPr>
+      </w:pPr>
+      <w:r>
+        <w:rPr>
+          <w:rFonts w:ascii="Arial" w:eastAsia="Arial" w:hAnsi="Arial" w:cs="Arial"/>
+          <w:bCs/>
+          <w:sz w:val="24"/>
+          <w:szCs w:val="24"/>
+        </w:rPr>
+        <w:t>VRid_</w:t>
+      </w:r>
+      <w:r>
+        <w:rPr>
+          <w:rFonts w:ascii="Arial" w:eastAsia="Arial" w:hAnsi="Arial" w:cs="Arial"/>
+          <w:bCs/>
+          <w:sz w:val="24"/>
+          <w:szCs w:val="24"/>
+        </w:rPr>
+        <w:t>sede (</w:t>
+      </w:r>
+      <w:r>
+        <w:rPr>
+          <w:rFonts w:ascii="Arial" w:eastAsia="Arial" w:hAnsi="Arial" w:cs="Arial"/>
+          <w:bCs/>
+          <w:sz w:val="24"/>
+          <w:szCs w:val="24"/>
+        </w:rPr>
+        <w:t xml:space="preserve">Sedi_scout) </w:t>
+      </w:r>
+      <w:r>
+        <w:rPr>
+          <w:rFonts w:ascii="Arial" w:eastAsia="Arial" w:hAnsi="Arial" w:cs="Arial"/>
+          <w:bCs/>
+          <w:sz w:val="24"/>
+          <w:szCs w:val="24"/>
+        </w:rPr>
+        <w:sym w:font="Symbol" w:char="F0CD"/>
+      </w:r>
+      <w:r>
+        <w:rPr>
+          <w:rFonts w:ascii="Arial" w:eastAsia="Arial" w:hAnsi="Arial" w:cs="Arial"/>
+          <w:bCs/>
+          <w:sz w:val="24"/>
+          <w:szCs w:val="24"/>
+        </w:rPr>
+        <w:t xml:space="preserve"> VRSede_appartenenza(iscritto)</w:t>
+      </w:r>
+    </w:p>
+    <w:p>
+      <w:pPr>
+        <w:tabs>
+          <w:tab w:val="left" w:pos="5760"/>
+        </w:tabs>
+        <w:spacing w:line="276" w:lineRule="auto"/>
+        <w:ind w:left="360"/>
+        <w:rPr>
+          <w:rFonts w:ascii="Arial" w:eastAsia="Arial" w:hAnsi="Arial" w:cs="Arial"/>
+          <w:bCs/>
+          <w:sz w:val="24"/>
+          <w:szCs w:val="24"/>
+        </w:rPr>
+      </w:pPr>
+      <w:r>
+        <w:rPr>
+          <w:rFonts w:ascii="Arial" w:eastAsia="Arial" w:hAnsi="Arial" w:cs="Arial"/>
+          <w:bCs/>
+          <w:sz w:val="24"/>
+          <w:szCs w:val="24"/>
+        </w:rPr>
+        <w:t xml:space="preserve">Vincolo Referenziale dovuto dalla totalità dell’associazione </w:t>
+      </w:r>
+      <w:r>
+        <w:rPr>
+          <w:rFonts w:ascii="Arial" w:eastAsia="Arial" w:hAnsi="Arial" w:cs="Arial"/>
+          <w:bCs/>
+          <w:sz w:val="24"/>
+          <w:szCs w:val="24"/>
+        </w:rPr>
+        <w:t>diretta</w:t>
+      </w:r>
+      <w:r>
+        <w:rPr>
+          <w:rFonts w:ascii="Arial" w:eastAsia="Arial" w:hAnsi="Arial" w:cs="Arial"/>
+          <w:bCs/>
+          <w:sz w:val="24"/>
+          <w:szCs w:val="24"/>
+        </w:rPr>
+        <w:t>.</w:t>
+      </w:r>
+    </w:p>
+    <w:p>
+      <w:pPr>
+        <w:spacing w:line="276" w:lineRule="auto"/>
+        <w:rPr>
+          <w:rFonts w:ascii="Arial" w:eastAsia="Arial" w:hAnsi="Arial" w:cs="Arial"/>
+          <w:bCs/>
+          <w:sz w:val="24"/>
+          <w:szCs w:val="24"/>
+        </w:rPr>
+      </w:pPr>
+    </w:p>
+    <w:p>
+      <w:pPr>
+        <w:spacing w:line="276" w:lineRule="auto"/>
+        <w:rPr>
+          <w:rFonts w:ascii="Arial" w:eastAsia="Arial" w:hAnsi="Arial" w:cs="Arial"/>
+          <w:bCs/>
+          <w:sz w:val="24"/>
+          <w:szCs w:val="24"/>
+        </w:rPr>
+      </w:pPr>
+    </w:p>
+    <w:p>
+      <w:pPr>
+        <w:spacing w:line="276" w:lineRule="auto"/>
+        <w:rPr>
+          <w:rFonts w:ascii="Arial" w:eastAsia="Arial" w:hAnsi="Arial" w:cs="Arial"/>
+          <w:bCs/>
+          <w:sz w:val="24"/>
+          <w:szCs w:val="24"/>
+        </w:rPr>
+      </w:pPr>
+      <w:r>
+        <w:rPr>
+          <w:rFonts w:ascii="Arial" w:eastAsia="Arial" w:hAnsi="Arial" w:cs="Arial"/>
+          <w:bCs/>
+          <w:sz w:val="24"/>
+          <w:szCs w:val="24"/>
+        </w:rPr>
         <w:t>Mapping dell’associazione Inserito:</w:t>
       </w:r>
     </w:p>
@@ -4751,16 +6413,7 @@
           <w:sz w:val="24"/>
           <w:szCs w:val="24"/>
         </w:rPr>
-        <w:t>Inserito</w:t>
-      </w:r>
-      <w:r>
-        <w:rPr>
-          <w:rFonts w:ascii="Arial" w:eastAsia="Arial" w:hAnsi="Arial" w:cs="Arial"/>
-          <w:bCs/>
-          <w:sz w:val="24"/>
-          <w:szCs w:val="24"/>
-        </w:rPr>
-        <w:t>(</w:t>
+        <w:t>Inserito (</w:t>
       </w:r>
       <w:r>
         <w:rPr>
@@ -4836,6 +6489,354 @@
           <w:szCs w:val="24"/>
         </w:rPr>
         <w:t>)</w:t>
+      </w:r>
+    </w:p>
+    <w:p>
+      <w:pPr>
+        <w:spacing w:line="276" w:lineRule="auto"/>
+        <w:rPr>
+          <w:rFonts w:ascii="Arial" w:eastAsia="Arial" w:hAnsi="Arial" w:cs="Arial"/>
+          <w:bCs/>
+          <w:sz w:val="24"/>
+          <w:szCs w:val="24"/>
+        </w:rPr>
+      </w:pPr>
+    </w:p>
+    <w:p>
+      <w:pPr>
+        <w:spacing w:line="276" w:lineRule="auto"/>
+        <w:rPr>
+          <w:rFonts w:ascii="Arial" w:eastAsia="Arial" w:hAnsi="Arial" w:cs="Arial"/>
+          <w:bCs/>
+          <w:sz w:val="24"/>
+          <w:szCs w:val="24"/>
+        </w:rPr>
+      </w:pPr>
+      <w:r>
+        <w:rPr>
+          <w:rFonts w:ascii="Arial" w:eastAsia="Arial" w:hAnsi="Arial" w:cs="Arial"/>
+          <w:bCs/>
+          <w:sz w:val="24"/>
+          <w:szCs w:val="24"/>
+        </w:rPr>
+        <w:t>Associazione binaria “Inserito” tra “</w:t>
+      </w:r>
+      <w:r>
+        <w:rPr>
+          <w:rFonts w:ascii="Arial" w:eastAsia="Arial" w:hAnsi="Arial" w:cs="Arial"/>
+          <w:bCs/>
+          <w:sz w:val="24"/>
+          <w:szCs w:val="24"/>
+        </w:rPr>
+        <w:t>Amministratore</w:t>
+      </w:r>
+      <w:r>
+        <w:rPr>
+          <w:rFonts w:ascii="Arial" w:eastAsia="Arial" w:hAnsi="Arial" w:cs="Arial"/>
+          <w:bCs/>
+          <w:sz w:val="24"/>
+          <w:szCs w:val="24"/>
+        </w:rPr>
+        <w:t xml:space="preserve">” e “attività” di molteplicità </w:t>
+      </w:r>
+      <w:proofErr w:type="gramStart"/>
+      <w:r>
+        <w:rPr>
+          <w:rFonts w:ascii="Arial" w:eastAsia="Arial" w:hAnsi="Arial" w:cs="Arial"/>
+          <w:bCs/>
+          <w:sz w:val="24"/>
+          <w:szCs w:val="24"/>
+        </w:rPr>
+        <w:t>1:N</w:t>
+      </w:r>
+      <w:proofErr w:type="gramEnd"/>
+    </w:p>
+    <w:p>
+      <w:pPr>
+        <w:pStyle w:val="Paragrafoelenco"/>
+        <w:numPr>
+          <w:ilvl w:val="0"/>
+          <w:numId w:val="19"/>
+        </w:numPr>
+        <w:spacing w:line="276" w:lineRule="auto"/>
+        <w:rPr>
+          <w:rFonts w:ascii="Arial" w:eastAsia="Arial" w:hAnsi="Arial" w:cs="Arial"/>
+          <w:bCs/>
+          <w:sz w:val="24"/>
+          <w:szCs w:val="24"/>
+        </w:rPr>
+      </w:pPr>
+      <w:r>
+        <w:rPr>
+          <w:rFonts w:ascii="Arial" w:eastAsia="Arial" w:hAnsi="Arial" w:cs="Arial"/>
+          <w:bCs/>
+          <w:sz w:val="24"/>
+          <w:szCs w:val="24"/>
+        </w:rPr>
+        <w:t>Amministratore (</w:t>
+      </w:r>
+      <w:r>
+        <w:rPr>
+          <w:rFonts w:ascii="Arial" w:eastAsia="Arial" w:hAnsi="Arial" w:cs="Arial"/>
+          <w:bCs/>
+          <w:sz w:val="24"/>
+          <w:szCs w:val="24"/>
+        </w:rPr>
+        <w:t xml:space="preserve">id_amministratore, Nome, Cognome, </w:t>
+      </w:r>
+      <w:proofErr w:type="gramStart"/>
+      <w:r>
+        <w:rPr>
+          <w:rFonts w:ascii="Arial" w:eastAsia="Arial" w:hAnsi="Arial" w:cs="Arial"/>
+          <w:bCs/>
+          <w:sz w:val="24"/>
+          <w:szCs w:val="24"/>
+        </w:rPr>
+        <w:t>email</w:t>
+      </w:r>
+      <w:proofErr w:type="gramEnd"/>
+      <w:r>
+        <w:rPr>
+          <w:rFonts w:ascii="Arial" w:eastAsia="Arial" w:hAnsi="Arial" w:cs="Arial"/>
+          <w:bCs/>
+          <w:sz w:val="24"/>
+          <w:szCs w:val="24"/>
+        </w:rPr>
+        <w:t>, psw)</w:t>
+      </w:r>
+    </w:p>
+    <w:p>
+      <w:pPr>
+        <w:pStyle w:val="Paragrafoelenco"/>
+        <w:numPr>
+          <w:ilvl w:val="0"/>
+          <w:numId w:val="19"/>
+        </w:numPr>
+        <w:spacing w:line="276" w:lineRule="auto"/>
+        <w:rPr>
+          <w:rFonts w:ascii="Arial" w:eastAsia="Arial" w:hAnsi="Arial" w:cs="Arial"/>
+          <w:bCs/>
+          <w:sz w:val="24"/>
+          <w:szCs w:val="24"/>
+        </w:rPr>
+      </w:pPr>
+      <w:r>
+        <w:rPr>
+          <w:rFonts w:ascii="Arial" w:eastAsia="Arial" w:hAnsi="Arial" w:cs="Arial"/>
+          <w:bCs/>
+          <w:sz w:val="24"/>
+          <w:szCs w:val="24"/>
+        </w:rPr>
+        <w:lastRenderedPageBreak/>
+        <w:t>Attività (</w:t>
+      </w:r>
+      <w:r>
+        <w:rPr>
+          <w:rFonts w:ascii="Arial" w:eastAsia="Arial" w:hAnsi="Arial" w:cs="Arial"/>
+          <w:bCs/>
+          <w:sz w:val="24"/>
+          <w:szCs w:val="24"/>
+          <w:u w:val="single"/>
+        </w:rPr>
+        <w:t>id_attività</w:t>
+      </w:r>
+      <w:r>
+        <w:rPr>
+          <w:rFonts w:ascii="Arial" w:eastAsia="Arial" w:hAnsi="Arial" w:cs="Arial"/>
+          <w:bCs/>
+          <w:sz w:val="24"/>
+          <w:szCs w:val="24"/>
+        </w:rPr>
+        <w:t>, Nome_attività, Giorno</w:t>
+      </w:r>
+      <w:r>
+        <w:rPr>
+          <w:rFonts w:ascii="Arial" w:eastAsia="Arial" w:hAnsi="Arial" w:cs="Arial"/>
+          <w:bCs/>
+          <w:sz w:val="24"/>
+          <w:szCs w:val="24"/>
+        </w:rPr>
+        <w:t>_settimana, Ore_attivita, Id_brancaEs2, id_AmministratoreEs, spiegazione)</w:t>
+      </w:r>
+    </w:p>
+    <w:p>
+      <w:pPr>
+        <w:spacing w:line="276" w:lineRule="auto"/>
+        <w:ind w:left="360"/>
+        <w:rPr>
+          <w:rFonts w:ascii="Arial" w:eastAsia="Arial" w:hAnsi="Arial" w:cs="Arial"/>
+          <w:bCs/>
+          <w:sz w:val="24"/>
+          <w:szCs w:val="24"/>
+        </w:rPr>
+      </w:pPr>
+    </w:p>
+    <w:p>
+      <w:pPr>
+        <w:spacing w:line="276" w:lineRule="auto"/>
+        <w:ind w:left="360"/>
+        <w:rPr>
+          <w:rFonts w:ascii="Arial" w:eastAsia="Arial" w:hAnsi="Arial" w:cs="Arial"/>
+          <w:bCs/>
+          <w:sz w:val="24"/>
+          <w:szCs w:val="24"/>
+        </w:rPr>
+      </w:pPr>
+      <w:r>
+        <w:rPr>
+          <w:rFonts w:ascii="Arial" w:eastAsia="Arial" w:hAnsi="Arial" w:cs="Arial"/>
+          <w:bCs/>
+          <w:sz w:val="24"/>
+          <w:szCs w:val="24"/>
+        </w:rPr>
+        <w:t>Con l’attributo “id_AmministratoreEs” dell’entità “attività” risulta essere chiave esterna sull’attributo “id_amministratore” dell’entità “amministratore”;</w:t>
+      </w:r>
+    </w:p>
+    <w:p>
+      <w:pPr>
+        <w:spacing w:line="276" w:lineRule="auto"/>
+        <w:ind w:left="360"/>
+        <w:rPr>
+          <w:rFonts w:ascii="Arial" w:eastAsia="Arial" w:hAnsi="Arial" w:cs="Arial"/>
+          <w:bCs/>
+          <w:sz w:val="24"/>
+          <w:szCs w:val="24"/>
+        </w:rPr>
+      </w:pPr>
+    </w:p>
+    <w:p>
+      <w:pPr>
+        <w:spacing w:line="276" w:lineRule="auto"/>
+        <w:ind w:left="360"/>
+        <w:rPr>
+          <w:rFonts w:ascii="Arial" w:eastAsia="Arial" w:hAnsi="Arial" w:cs="Arial"/>
+          <w:bCs/>
+          <w:sz w:val="24"/>
+          <w:szCs w:val="24"/>
+        </w:rPr>
+      </w:pPr>
+      <w:r>
+        <w:rPr>
+          <w:rFonts w:ascii="Arial" w:eastAsia="Arial" w:hAnsi="Arial" w:cs="Arial"/>
+          <w:bCs/>
+          <w:sz w:val="24"/>
+          <w:szCs w:val="24"/>
+        </w:rPr>
+        <w:t>VRid_</w:t>
+      </w:r>
+      <w:r>
+        <w:rPr>
+          <w:rFonts w:ascii="Arial" w:eastAsia="Arial" w:hAnsi="Arial" w:cs="Arial"/>
+          <w:bCs/>
+          <w:sz w:val="24"/>
+          <w:szCs w:val="24"/>
+        </w:rPr>
+        <w:t>amministratore (Amministratore</w:t>
+      </w:r>
+      <w:r>
+        <w:rPr>
+          <w:rFonts w:ascii="Arial" w:eastAsia="Arial" w:hAnsi="Arial" w:cs="Arial"/>
+          <w:bCs/>
+          <w:sz w:val="24"/>
+          <w:szCs w:val="24"/>
+        </w:rPr>
+        <w:t xml:space="preserve">) </w:t>
+      </w:r>
+      <w:r>
+        <w:rPr>
+          <w:rFonts w:ascii="Arial" w:eastAsia="Arial" w:hAnsi="Arial" w:cs="Arial"/>
+          <w:bCs/>
+          <w:sz w:val="24"/>
+          <w:szCs w:val="24"/>
+        </w:rPr>
+        <w:sym w:font="Symbol" w:char="F0CD"/>
+      </w:r>
+      <w:r>
+        <w:rPr>
+          <w:rFonts w:ascii="Arial" w:eastAsia="Arial" w:hAnsi="Arial" w:cs="Arial"/>
+          <w:bCs/>
+          <w:sz w:val="24"/>
+          <w:szCs w:val="24"/>
+        </w:rPr>
+        <w:t xml:space="preserve"> VR</w:t>
+      </w:r>
+      <w:r>
+        <w:rPr>
+          <w:rFonts w:ascii="Arial" w:eastAsia="Arial" w:hAnsi="Arial" w:cs="Arial"/>
+          <w:bCs/>
+          <w:sz w:val="24"/>
+          <w:szCs w:val="24"/>
+        </w:rPr>
+        <w:t xml:space="preserve">id_amministratoreEs </w:t>
+      </w:r>
+      <w:r>
+        <w:rPr>
+          <w:rFonts w:ascii="Arial" w:eastAsia="Arial" w:hAnsi="Arial" w:cs="Arial"/>
+          <w:bCs/>
+          <w:sz w:val="24"/>
+          <w:szCs w:val="24"/>
+        </w:rPr>
+        <w:t>(</w:t>
+      </w:r>
+      <w:r>
+        <w:rPr>
+          <w:rFonts w:ascii="Arial" w:eastAsia="Arial" w:hAnsi="Arial" w:cs="Arial"/>
+          <w:bCs/>
+          <w:sz w:val="24"/>
+          <w:szCs w:val="24"/>
+        </w:rPr>
+        <w:t>Attività</w:t>
+      </w:r>
+      <w:r>
+        <w:rPr>
+          <w:rFonts w:ascii="Arial" w:eastAsia="Arial" w:hAnsi="Arial" w:cs="Arial"/>
+          <w:bCs/>
+          <w:sz w:val="24"/>
+          <w:szCs w:val="24"/>
+        </w:rPr>
+        <w:t>)</w:t>
+      </w:r>
+    </w:p>
+    <w:p>
+      <w:pPr>
+        <w:tabs>
+          <w:tab w:val="left" w:pos="5760"/>
+        </w:tabs>
+        <w:spacing w:line="276" w:lineRule="auto"/>
+        <w:ind w:left="360"/>
+        <w:rPr>
+          <w:rFonts w:ascii="Arial" w:eastAsia="Arial" w:hAnsi="Arial" w:cs="Arial"/>
+          <w:bCs/>
+          <w:sz w:val="24"/>
+          <w:szCs w:val="24"/>
+        </w:rPr>
+      </w:pPr>
+      <w:r>
+        <w:rPr>
+          <w:rFonts w:ascii="Arial" w:eastAsia="Arial" w:hAnsi="Arial" w:cs="Arial"/>
+          <w:bCs/>
+          <w:sz w:val="24"/>
+          <w:szCs w:val="24"/>
+        </w:rPr>
+        <w:t xml:space="preserve">Vincolo Referenziale dovuto dalla totalità dell’associazione </w:t>
+      </w:r>
+      <w:r>
+        <w:rPr>
+          <w:rFonts w:ascii="Arial" w:eastAsia="Arial" w:hAnsi="Arial" w:cs="Arial"/>
+          <w:bCs/>
+          <w:sz w:val="24"/>
+          <w:szCs w:val="24"/>
+        </w:rPr>
+        <w:t>inversa</w:t>
+      </w:r>
+      <w:r>
+        <w:rPr>
+          <w:rFonts w:ascii="Arial" w:eastAsia="Arial" w:hAnsi="Arial" w:cs="Arial"/>
+          <w:bCs/>
+          <w:sz w:val="24"/>
+          <w:szCs w:val="24"/>
+        </w:rPr>
+        <w:t>.</w:t>
       </w:r>
     </w:p>
     <w:p>
@@ -4926,7 +6927,6 @@
           <w:sz w:val="28"/>
           <w:szCs w:val="28"/>
         </w:rPr>
-        <w:lastRenderedPageBreak/>
         <w:drawing>
           <wp:inline distT="0" distB="0" distL="0" distR="0" wp14:anchorId="2BC4C27B" wp14:editId="5B57672F">
             <wp:extent cx="5943600" cy="2537460"/>
@@ -5300,26 +7300,6 @@
         </w:rPr>
       </w:pPr>
     </w:p>
-    <w:p>
-      <w:pPr>
-        <w:spacing w:after="200" w:line="276" w:lineRule="auto"/>
-        <w:rPr>
-          <w:rFonts w:ascii="Calibri" w:eastAsia="Calibri" w:hAnsi="Calibri" w:cs="Calibri"/>
-          <w:b/>
-          <w:color w:val="000000"/>
-          <w:sz w:val="24"/>
-          <w:szCs w:val="24"/>
-        </w:rPr>
-      </w:pPr>
-      <w:r>
-        <w:rPr>
-          <w:color w:val="000000"/>
-          <w:sz w:val="27"/>
-          <w:szCs w:val="27"/>
-        </w:rPr>
-        <w:t>e10adc3949ba59abbe56e057f20f883e</w:t>
-      </w:r>
-    </w:p>
     <w:sectPr>
       <w:headerReference w:type="default" r:id="rId9"/>
       <w:pgSz w:w="12240" w:h="15840"/>
@@ -5717,6 +7697,232 @@
     </w:lvl>
   </w:abstractNum>
   <w:abstractNum w:abstractNumId="3" w15:restartNumberingAfterBreak="0">
+    <w:nsid w:val="217C5267"/>
+    <w:multiLevelType w:val="hybridMultilevel"/>
+    <w:tmpl w:val="F4E809AC"/>
+    <w:lvl w:ilvl="0" w:tplc="04100001">
+      <w:start w:val="1"/>
+      <w:numFmt w:val="bullet"/>
+      <w:lvlText w:val=""/>
+      <w:lvlJc w:val="left"/>
+      <w:pPr>
+        <w:ind w:left="720" w:hanging="360"/>
+      </w:pPr>
+      <w:rPr>
+        <w:rFonts w:ascii="Symbol" w:hAnsi="Symbol" w:hint="default"/>
+      </w:rPr>
+    </w:lvl>
+    <w:lvl w:ilvl="1" w:tplc="04100003" w:tentative="1">
+      <w:start w:val="1"/>
+      <w:numFmt w:val="bullet"/>
+      <w:lvlText w:val="o"/>
+      <w:lvlJc w:val="left"/>
+      <w:pPr>
+        <w:ind w:left="1440" w:hanging="360"/>
+      </w:pPr>
+      <w:rPr>
+        <w:rFonts w:ascii="Courier New" w:hAnsi="Courier New" w:cs="Courier New" w:hint="default"/>
+      </w:rPr>
+    </w:lvl>
+    <w:lvl w:ilvl="2" w:tplc="04100005" w:tentative="1">
+      <w:start w:val="1"/>
+      <w:numFmt w:val="bullet"/>
+      <w:lvlText w:val=""/>
+      <w:lvlJc w:val="left"/>
+      <w:pPr>
+        <w:ind w:left="2160" w:hanging="360"/>
+      </w:pPr>
+      <w:rPr>
+        <w:rFonts w:ascii="Wingdings" w:hAnsi="Wingdings" w:hint="default"/>
+      </w:rPr>
+    </w:lvl>
+    <w:lvl w:ilvl="3" w:tplc="04100001" w:tentative="1">
+      <w:start w:val="1"/>
+      <w:numFmt w:val="bullet"/>
+      <w:lvlText w:val=""/>
+      <w:lvlJc w:val="left"/>
+      <w:pPr>
+        <w:ind w:left="2880" w:hanging="360"/>
+      </w:pPr>
+      <w:rPr>
+        <w:rFonts w:ascii="Symbol" w:hAnsi="Symbol" w:hint="default"/>
+      </w:rPr>
+    </w:lvl>
+    <w:lvl w:ilvl="4" w:tplc="04100003" w:tentative="1">
+      <w:start w:val="1"/>
+      <w:numFmt w:val="bullet"/>
+      <w:lvlText w:val="o"/>
+      <w:lvlJc w:val="left"/>
+      <w:pPr>
+        <w:ind w:left="3600" w:hanging="360"/>
+      </w:pPr>
+      <w:rPr>
+        <w:rFonts w:ascii="Courier New" w:hAnsi="Courier New" w:cs="Courier New" w:hint="default"/>
+      </w:rPr>
+    </w:lvl>
+    <w:lvl w:ilvl="5" w:tplc="04100005" w:tentative="1">
+      <w:start w:val="1"/>
+      <w:numFmt w:val="bullet"/>
+      <w:lvlText w:val=""/>
+      <w:lvlJc w:val="left"/>
+      <w:pPr>
+        <w:ind w:left="4320" w:hanging="360"/>
+      </w:pPr>
+      <w:rPr>
+        <w:rFonts w:ascii="Wingdings" w:hAnsi="Wingdings" w:hint="default"/>
+      </w:rPr>
+    </w:lvl>
+    <w:lvl w:ilvl="6" w:tplc="04100001" w:tentative="1">
+      <w:start w:val="1"/>
+      <w:numFmt w:val="bullet"/>
+      <w:lvlText w:val=""/>
+      <w:lvlJc w:val="left"/>
+      <w:pPr>
+        <w:ind w:left="5040" w:hanging="360"/>
+      </w:pPr>
+      <w:rPr>
+        <w:rFonts w:ascii="Symbol" w:hAnsi="Symbol" w:hint="default"/>
+      </w:rPr>
+    </w:lvl>
+    <w:lvl w:ilvl="7" w:tplc="04100003" w:tentative="1">
+      <w:start w:val="1"/>
+      <w:numFmt w:val="bullet"/>
+      <w:lvlText w:val="o"/>
+      <w:lvlJc w:val="left"/>
+      <w:pPr>
+        <w:ind w:left="5760" w:hanging="360"/>
+      </w:pPr>
+      <w:rPr>
+        <w:rFonts w:ascii="Courier New" w:hAnsi="Courier New" w:cs="Courier New" w:hint="default"/>
+      </w:rPr>
+    </w:lvl>
+    <w:lvl w:ilvl="8" w:tplc="04100005" w:tentative="1">
+      <w:start w:val="1"/>
+      <w:numFmt w:val="bullet"/>
+      <w:lvlText w:val=""/>
+      <w:lvlJc w:val="left"/>
+      <w:pPr>
+        <w:ind w:left="6480" w:hanging="360"/>
+      </w:pPr>
+      <w:rPr>
+        <w:rFonts w:ascii="Wingdings" w:hAnsi="Wingdings" w:hint="default"/>
+      </w:rPr>
+    </w:lvl>
+  </w:abstractNum>
+  <w:abstractNum w:abstractNumId="4" w15:restartNumberingAfterBreak="0">
+    <w:nsid w:val="22420152"/>
+    <w:multiLevelType w:val="hybridMultilevel"/>
+    <w:tmpl w:val="C71C1940"/>
+    <w:lvl w:ilvl="0" w:tplc="04100001">
+      <w:start w:val="1"/>
+      <w:numFmt w:val="bullet"/>
+      <w:lvlText w:val=""/>
+      <w:lvlJc w:val="left"/>
+      <w:pPr>
+        <w:ind w:left="720" w:hanging="360"/>
+      </w:pPr>
+      <w:rPr>
+        <w:rFonts w:ascii="Symbol" w:hAnsi="Symbol" w:hint="default"/>
+      </w:rPr>
+    </w:lvl>
+    <w:lvl w:ilvl="1" w:tplc="04100003" w:tentative="1">
+      <w:start w:val="1"/>
+      <w:numFmt w:val="bullet"/>
+      <w:lvlText w:val="o"/>
+      <w:lvlJc w:val="left"/>
+      <w:pPr>
+        <w:ind w:left="1440" w:hanging="360"/>
+      </w:pPr>
+      <w:rPr>
+        <w:rFonts w:ascii="Courier New" w:hAnsi="Courier New" w:cs="Courier New" w:hint="default"/>
+      </w:rPr>
+    </w:lvl>
+    <w:lvl w:ilvl="2" w:tplc="04100005" w:tentative="1">
+      <w:start w:val="1"/>
+      <w:numFmt w:val="bullet"/>
+      <w:lvlText w:val=""/>
+      <w:lvlJc w:val="left"/>
+      <w:pPr>
+        <w:ind w:left="2160" w:hanging="360"/>
+      </w:pPr>
+      <w:rPr>
+        <w:rFonts w:ascii="Wingdings" w:hAnsi="Wingdings" w:hint="default"/>
+      </w:rPr>
+    </w:lvl>
+    <w:lvl w:ilvl="3" w:tplc="04100001" w:tentative="1">
+      <w:start w:val="1"/>
+      <w:numFmt w:val="bullet"/>
+      <w:lvlText w:val=""/>
+      <w:lvlJc w:val="left"/>
+      <w:pPr>
+        <w:ind w:left="2880" w:hanging="360"/>
+      </w:pPr>
+      <w:rPr>
+        <w:rFonts w:ascii="Symbol" w:hAnsi="Symbol" w:hint="default"/>
+      </w:rPr>
+    </w:lvl>
+    <w:lvl w:ilvl="4" w:tplc="04100003" w:tentative="1">
+      <w:start w:val="1"/>
+      <w:numFmt w:val="bullet"/>
+      <w:lvlText w:val="o"/>
+      <w:lvlJc w:val="left"/>
+      <w:pPr>
+        <w:ind w:left="3600" w:hanging="360"/>
+      </w:pPr>
+      <w:rPr>
+        <w:rFonts w:ascii="Courier New" w:hAnsi="Courier New" w:cs="Courier New" w:hint="default"/>
+      </w:rPr>
+    </w:lvl>
+    <w:lvl w:ilvl="5" w:tplc="04100005" w:tentative="1">
+      <w:start w:val="1"/>
+      <w:numFmt w:val="bullet"/>
+      <w:lvlText w:val=""/>
+      <w:lvlJc w:val="left"/>
+      <w:pPr>
+        <w:ind w:left="4320" w:hanging="360"/>
+      </w:pPr>
+      <w:rPr>
+        <w:rFonts w:ascii="Wingdings" w:hAnsi="Wingdings" w:hint="default"/>
+      </w:rPr>
+    </w:lvl>
+    <w:lvl w:ilvl="6" w:tplc="04100001" w:tentative="1">
+      <w:start w:val="1"/>
+      <w:numFmt w:val="bullet"/>
+      <w:lvlText w:val=""/>
+      <w:lvlJc w:val="left"/>
+      <w:pPr>
+        <w:ind w:left="5040" w:hanging="360"/>
+      </w:pPr>
+      <w:rPr>
+        <w:rFonts w:ascii="Symbol" w:hAnsi="Symbol" w:hint="default"/>
+      </w:rPr>
+    </w:lvl>
+    <w:lvl w:ilvl="7" w:tplc="04100003" w:tentative="1">
+      <w:start w:val="1"/>
+      <w:numFmt w:val="bullet"/>
+      <w:lvlText w:val="o"/>
+      <w:lvlJc w:val="left"/>
+      <w:pPr>
+        <w:ind w:left="5760" w:hanging="360"/>
+      </w:pPr>
+      <w:rPr>
+        <w:rFonts w:ascii="Courier New" w:hAnsi="Courier New" w:cs="Courier New" w:hint="default"/>
+      </w:rPr>
+    </w:lvl>
+    <w:lvl w:ilvl="8" w:tplc="04100005" w:tentative="1">
+      <w:start w:val="1"/>
+      <w:numFmt w:val="bullet"/>
+      <w:lvlText w:val=""/>
+      <w:lvlJc w:val="left"/>
+      <w:pPr>
+        <w:ind w:left="6480" w:hanging="360"/>
+      </w:pPr>
+      <w:rPr>
+        <w:rFonts w:ascii="Wingdings" w:hAnsi="Wingdings" w:hint="default"/>
+      </w:rPr>
+    </w:lvl>
+  </w:abstractNum>
+  <w:abstractNum w:abstractNumId="5" w15:restartNumberingAfterBreak="0">
     <w:nsid w:val="25B41609"/>
     <w:multiLevelType w:val="hybridMultilevel"/>
     <w:tmpl w:val="1AEC3E80"/>
@@ -5829,7 +8035,7 @@
       </w:rPr>
     </w:lvl>
   </w:abstractNum>
-  <w:abstractNum w:abstractNumId="4" w15:restartNumberingAfterBreak="0">
+  <w:abstractNum w:abstractNumId="6" w15:restartNumberingAfterBreak="0">
     <w:nsid w:val="2A3205C4"/>
     <w:multiLevelType w:val="hybridMultilevel"/>
     <w:tmpl w:val="D15094FE"/>
@@ -5942,7 +8148,7 @@
       </w:rPr>
     </w:lvl>
   </w:abstractNum>
-  <w:abstractNum w:abstractNumId="5" w15:restartNumberingAfterBreak="0">
+  <w:abstractNum w:abstractNumId="7" w15:restartNumberingAfterBreak="0">
     <w:nsid w:val="2F773464"/>
     <w:multiLevelType w:val="hybridMultilevel"/>
     <w:tmpl w:val="4B6AAD8C"/>
@@ -6055,7 +8261,7 @@
       </w:rPr>
     </w:lvl>
   </w:abstractNum>
-  <w:abstractNum w:abstractNumId="6" w15:restartNumberingAfterBreak="0">
+  <w:abstractNum w:abstractNumId="8" w15:restartNumberingAfterBreak="0">
     <w:nsid w:val="33853584"/>
     <w:multiLevelType w:val="hybridMultilevel"/>
     <w:tmpl w:val="6D9A3108"/>
@@ -6169,7 +8375,233 @@
       </w:rPr>
     </w:lvl>
   </w:abstractNum>
-  <w:abstractNum w:abstractNumId="7" w15:restartNumberingAfterBreak="0">
+  <w:abstractNum w:abstractNumId="9" w15:restartNumberingAfterBreak="0">
+    <w:nsid w:val="358A3F8E"/>
+    <w:multiLevelType w:val="hybridMultilevel"/>
+    <w:tmpl w:val="DA28D50A"/>
+    <w:lvl w:ilvl="0" w:tplc="04100001">
+      <w:start w:val="1"/>
+      <w:numFmt w:val="bullet"/>
+      <w:lvlText w:val=""/>
+      <w:lvlJc w:val="left"/>
+      <w:pPr>
+        <w:ind w:left="720" w:hanging="360"/>
+      </w:pPr>
+      <w:rPr>
+        <w:rFonts w:ascii="Symbol" w:hAnsi="Symbol" w:hint="default"/>
+      </w:rPr>
+    </w:lvl>
+    <w:lvl w:ilvl="1" w:tplc="04100003" w:tentative="1">
+      <w:start w:val="1"/>
+      <w:numFmt w:val="bullet"/>
+      <w:lvlText w:val="o"/>
+      <w:lvlJc w:val="left"/>
+      <w:pPr>
+        <w:ind w:left="1440" w:hanging="360"/>
+      </w:pPr>
+      <w:rPr>
+        <w:rFonts w:ascii="Courier New" w:hAnsi="Courier New" w:cs="Courier New" w:hint="default"/>
+      </w:rPr>
+    </w:lvl>
+    <w:lvl w:ilvl="2" w:tplc="04100005" w:tentative="1">
+      <w:start w:val="1"/>
+      <w:numFmt w:val="bullet"/>
+      <w:lvlText w:val=""/>
+      <w:lvlJc w:val="left"/>
+      <w:pPr>
+        <w:ind w:left="2160" w:hanging="360"/>
+      </w:pPr>
+      <w:rPr>
+        <w:rFonts w:ascii="Wingdings" w:hAnsi="Wingdings" w:hint="default"/>
+      </w:rPr>
+    </w:lvl>
+    <w:lvl w:ilvl="3" w:tplc="04100001" w:tentative="1">
+      <w:start w:val="1"/>
+      <w:numFmt w:val="bullet"/>
+      <w:lvlText w:val=""/>
+      <w:lvlJc w:val="left"/>
+      <w:pPr>
+        <w:ind w:left="2880" w:hanging="360"/>
+      </w:pPr>
+      <w:rPr>
+        <w:rFonts w:ascii="Symbol" w:hAnsi="Symbol" w:hint="default"/>
+      </w:rPr>
+    </w:lvl>
+    <w:lvl w:ilvl="4" w:tplc="04100003" w:tentative="1">
+      <w:start w:val="1"/>
+      <w:numFmt w:val="bullet"/>
+      <w:lvlText w:val="o"/>
+      <w:lvlJc w:val="left"/>
+      <w:pPr>
+        <w:ind w:left="3600" w:hanging="360"/>
+      </w:pPr>
+      <w:rPr>
+        <w:rFonts w:ascii="Courier New" w:hAnsi="Courier New" w:cs="Courier New" w:hint="default"/>
+      </w:rPr>
+    </w:lvl>
+    <w:lvl w:ilvl="5" w:tplc="04100005" w:tentative="1">
+      <w:start w:val="1"/>
+      <w:numFmt w:val="bullet"/>
+      <w:lvlText w:val=""/>
+      <w:lvlJc w:val="left"/>
+      <w:pPr>
+        <w:ind w:left="4320" w:hanging="360"/>
+      </w:pPr>
+      <w:rPr>
+        <w:rFonts w:ascii="Wingdings" w:hAnsi="Wingdings" w:hint="default"/>
+      </w:rPr>
+    </w:lvl>
+    <w:lvl w:ilvl="6" w:tplc="04100001" w:tentative="1">
+      <w:start w:val="1"/>
+      <w:numFmt w:val="bullet"/>
+      <w:lvlText w:val=""/>
+      <w:lvlJc w:val="left"/>
+      <w:pPr>
+        <w:ind w:left="5040" w:hanging="360"/>
+      </w:pPr>
+      <w:rPr>
+        <w:rFonts w:ascii="Symbol" w:hAnsi="Symbol" w:hint="default"/>
+      </w:rPr>
+    </w:lvl>
+    <w:lvl w:ilvl="7" w:tplc="04100003" w:tentative="1">
+      <w:start w:val="1"/>
+      <w:numFmt w:val="bullet"/>
+      <w:lvlText w:val="o"/>
+      <w:lvlJc w:val="left"/>
+      <w:pPr>
+        <w:ind w:left="5760" w:hanging="360"/>
+      </w:pPr>
+      <w:rPr>
+        <w:rFonts w:ascii="Courier New" w:hAnsi="Courier New" w:cs="Courier New" w:hint="default"/>
+      </w:rPr>
+    </w:lvl>
+    <w:lvl w:ilvl="8" w:tplc="04100005" w:tentative="1">
+      <w:start w:val="1"/>
+      <w:numFmt w:val="bullet"/>
+      <w:lvlText w:val=""/>
+      <w:lvlJc w:val="left"/>
+      <w:pPr>
+        <w:ind w:left="6480" w:hanging="360"/>
+      </w:pPr>
+      <w:rPr>
+        <w:rFonts w:ascii="Wingdings" w:hAnsi="Wingdings" w:hint="default"/>
+      </w:rPr>
+    </w:lvl>
+  </w:abstractNum>
+  <w:abstractNum w:abstractNumId="10" w15:restartNumberingAfterBreak="0">
+    <w:nsid w:val="3DC85056"/>
+    <w:multiLevelType w:val="hybridMultilevel"/>
+    <w:tmpl w:val="E3443C90"/>
+    <w:lvl w:ilvl="0" w:tplc="04100001">
+      <w:start w:val="1"/>
+      <w:numFmt w:val="bullet"/>
+      <w:lvlText w:val=""/>
+      <w:lvlJc w:val="left"/>
+      <w:pPr>
+        <w:ind w:left="1440" w:hanging="360"/>
+      </w:pPr>
+      <w:rPr>
+        <w:rFonts w:ascii="Symbol" w:hAnsi="Symbol" w:hint="default"/>
+      </w:rPr>
+    </w:lvl>
+    <w:lvl w:ilvl="1" w:tplc="04100003" w:tentative="1">
+      <w:start w:val="1"/>
+      <w:numFmt w:val="bullet"/>
+      <w:lvlText w:val="o"/>
+      <w:lvlJc w:val="left"/>
+      <w:pPr>
+        <w:ind w:left="2160" w:hanging="360"/>
+      </w:pPr>
+      <w:rPr>
+        <w:rFonts w:ascii="Courier New" w:hAnsi="Courier New" w:cs="Courier New" w:hint="default"/>
+      </w:rPr>
+    </w:lvl>
+    <w:lvl w:ilvl="2" w:tplc="04100005" w:tentative="1">
+      <w:start w:val="1"/>
+      <w:numFmt w:val="bullet"/>
+      <w:lvlText w:val=""/>
+      <w:lvlJc w:val="left"/>
+      <w:pPr>
+        <w:ind w:left="2880" w:hanging="360"/>
+      </w:pPr>
+      <w:rPr>
+        <w:rFonts w:ascii="Wingdings" w:hAnsi="Wingdings" w:hint="default"/>
+      </w:rPr>
+    </w:lvl>
+    <w:lvl w:ilvl="3" w:tplc="04100001" w:tentative="1">
+      <w:start w:val="1"/>
+      <w:numFmt w:val="bullet"/>
+      <w:lvlText w:val=""/>
+      <w:lvlJc w:val="left"/>
+      <w:pPr>
+        <w:ind w:left="3600" w:hanging="360"/>
+      </w:pPr>
+      <w:rPr>
+        <w:rFonts w:ascii="Symbol" w:hAnsi="Symbol" w:hint="default"/>
+      </w:rPr>
+    </w:lvl>
+    <w:lvl w:ilvl="4" w:tplc="04100003" w:tentative="1">
+      <w:start w:val="1"/>
+      <w:numFmt w:val="bullet"/>
+      <w:lvlText w:val="o"/>
+      <w:lvlJc w:val="left"/>
+      <w:pPr>
+        <w:ind w:left="4320" w:hanging="360"/>
+      </w:pPr>
+      <w:rPr>
+        <w:rFonts w:ascii="Courier New" w:hAnsi="Courier New" w:cs="Courier New" w:hint="default"/>
+      </w:rPr>
+    </w:lvl>
+    <w:lvl w:ilvl="5" w:tplc="04100005" w:tentative="1">
+      <w:start w:val="1"/>
+      <w:numFmt w:val="bullet"/>
+      <w:lvlText w:val=""/>
+      <w:lvlJc w:val="left"/>
+      <w:pPr>
+        <w:ind w:left="5040" w:hanging="360"/>
+      </w:pPr>
+      <w:rPr>
+        <w:rFonts w:ascii="Wingdings" w:hAnsi="Wingdings" w:hint="default"/>
+      </w:rPr>
+    </w:lvl>
+    <w:lvl w:ilvl="6" w:tplc="04100001" w:tentative="1">
+      <w:start w:val="1"/>
+      <w:numFmt w:val="bullet"/>
+      <w:lvlText w:val=""/>
+      <w:lvlJc w:val="left"/>
+      <w:pPr>
+        <w:ind w:left="5760" w:hanging="360"/>
+      </w:pPr>
+      <w:rPr>
+        <w:rFonts w:ascii="Symbol" w:hAnsi="Symbol" w:hint="default"/>
+      </w:rPr>
+    </w:lvl>
+    <w:lvl w:ilvl="7" w:tplc="04100003" w:tentative="1">
+      <w:start w:val="1"/>
+      <w:numFmt w:val="bullet"/>
+      <w:lvlText w:val="o"/>
+      <w:lvlJc w:val="left"/>
+      <w:pPr>
+        <w:ind w:left="6480" w:hanging="360"/>
+      </w:pPr>
+      <w:rPr>
+        <w:rFonts w:ascii="Courier New" w:hAnsi="Courier New" w:cs="Courier New" w:hint="default"/>
+      </w:rPr>
+    </w:lvl>
+    <w:lvl w:ilvl="8" w:tplc="04100005" w:tentative="1">
+      <w:start w:val="1"/>
+      <w:numFmt w:val="bullet"/>
+      <w:lvlText w:val=""/>
+      <w:lvlJc w:val="left"/>
+      <w:pPr>
+        <w:ind w:left="7200" w:hanging="360"/>
+      </w:pPr>
+      <w:rPr>
+        <w:rFonts w:ascii="Wingdings" w:hAnsi="Wingdings" w:hint="default"/>
+      </w:rPr>
+    </w:lvl>
+  </w:abstractNum>
+  <w:abstractNum w:abstractNumId="11" w15:restartNumberingAfterBreak="0">
     <w:nsid w:val="3ECF4FE6"/>
     <w:multiLevelType w:val="multilevel"/>
     <w:tmpl w:val="C368FBFE"/>
@@ -6282,7 +8714,120 @@
       </w:rPr>
     </w:lvl>
   </w:abstractNum>
-  <w:abstractNum w:abstractNumId="8" w15:restartNumberingAfterBreak="0">
+  <w:abstractNum w:abstractNumId="12" w15:restartNumberingAfterBreak="0">
+    <w:nsid w:val="3FF901AB"/>
+    <w:multiLevelType w:val="hybridMultilevel"/>
+    <w:tmpl w:val="3CAABD10"/>
+    <w:lvl w:ilvl="0" w:tplc="04100001">
+      <w:start w:val="1"/>
+      <w:numFmt w:val="bullet"/>
+      <w:lvlText w:val=""/>
+      <w:lvlJc w:val="left"/>
+      <w:pPr>
+        <w:ind w:left="1440" w:hanging="360"/>
+      </w:pPr>
+      <w:rPr>
+        <w:rFonts w:ascii="Symbol" w:hAnsi="Symbol" w:hint="default"/>
+      </w:rPr>
+    </w:lvl>
+    <w:lvl w:ilvl="1" w:tplc="04100003" w:tentative="1">
+      <w:start w:val="1"/>
+      <w:numFmt w:val="bullet"/>
+      <w:lvlText w:val="o"/>
+      <w:lvlJc w:val="left"/>
+      <w:pPr>
+        <w:ind w:left="2160" w:hanging="360"/>
+      </w:pPr>
+      <w:rPr>
+        <w:rFonts w:ascii="Courier New" w:hAnsi="Courier New" w:cs="Courier New" w:hint="default"/>
+      </w:rPr>
+    </w:lvl>
+    <w:lvl w:ilvl="2" w:tplc="04100005" w:tentative="1">
+      <w:start w:val="1"/>
+      <w:numFmt w:val="bullet"/>
+      <w:lvlText w:val=""/>
+      <w:lvlJc w:val="left"/>
+      <w:pPr>
+        <w:ind w:left="2880" w:hanging="360"/>
+      </w:pPr>
+      <w:rPr>
+        <w:rFonts w:ascii="Wingdings" w:hAnsi="Wingdings" w:hint="default"/>
+      </w:rPr>
+    </w:lvl>
+    <w:lvl w:ilvl="3" w:tplc="04100001" w:tentative="1">
+      <w:start w:val="1"/>
+      <w:numFmt w:val="bullet"/>
+      <w:lvlText w:val=""/>
+      <w:lvlJc w:val="left"/>
+      <w:pPr>
+        <w:ind w:left="3600" w:hanging="360"/>
+      </w:pPr>
+      <w:rPr>
+        <w:rFonts w:ascii="Symbol" w:hAnsi="Symbol" w:hint="default"/>
+      </w:rPr>
+    </w:lvl>
+    <w:lvl w:ilvl="4" w:tplc="04100003" w:tentative="1">
+      <w:start w:val="1"/>
+      <w:numFmt w:val="bullet"/>
+      <w:lvlText w:val="o"/>
+      <w:lvlJc w:val="left"/>
+      <w:pPr>
+        <w:ind w:left="4320" w:hanging="360"/>
+      </w:pPr>
+      <w:rPr>
+        <w:rFonts w:ascii="Courier New" w:hAnsi="Courier New" w:cs="Courier New" w:hint="default"/>
+      </w:rPr>
+    </w:lvl>
+    <w:lvl w:ilvl="5" w:tplc="04100005" w:tentative="1">
+      <w:start w:val="1"/>
+      <w:numFmt w:val="bullet"/>
+      <w:lvlText w:val=""/>
+      <w:lvlJc w:val="left"/>
+      <w:pPr>
+        <w:ind w:left="5040" w:hanging="360"/>
+      </w:pPr>
+      <w:rPr>
+        <w:rFonts w:ascii="Wingdings" w:hAnsi="Wingdings" w:hint="default"/>
+      </w:rPr>
+    </w:lvl>
+    <w:lvl w:ilvl="6" w:tplc="04100001" w:tentative="1">
+      <w:start w:val="1"/>
+      <w:numFmt w:val="bullet"/>
+      <w:lvlText w:val=""/>
+      <w:lvlJc w:val="left"/>
+      <w:pPr>
+        <w:ind w:left="5760" w:hanging="360"/>
+      </w:pPr>
+      <w:rPr>
+        <w:rFonts w:ascii="Symbol" w:hAnsi="Symbol" w:hint="default"/>
+      </w:rPr>
+    </w:lvl>
+    <w:lvl w:ilvl="7" w:tplc="04100003" w:tentative="1">
+      <w:start w:val="1"/>
+      <w:numFmt w:val="bullet"/>
+      <w:lvlText w:val="o"/>
+      <w:lvlJc w:val="left"/>
+      <w:pPr>
+        <w:ind w:left="6480" w:hanging="360"/>
+      </w:pPr>
+      <w:rPr>
+        <w:rFonts w:ascii="Courier New" w:hAnsi="Courier New" w:cs="Courier New" w:hint="default"/>
+      </w:rPr>
+    </w:lvl>
+    <w:lvl w:ilvl="8" w:tplc="04100005" w:tentative="1">
+      <w:start w:val="1"/>
+      <w:numFmt w:val="bullet"/>
+      <w:lvlText w:val=""/>
+      <w:lvlJc w:val="left"/>
+      <w:pPr>
+        <w:ind w:left="7200" w:hanging="360"/>
+      </w:pPr>
+      <w:rPr>
+        <w:rFonts w:ascii="Wingdings" w:hAnsi="Wingdings" w:hint="default"/>
+      </w:rPr>
+    </w:lvl>
+  </w:abstractNum>
+  <w:abstractNum w:abstractNumId="13" w15:restartNumberingAfterBreak="0">
     <w:nsid w:val="4831530E"/>
     <w:multiLevelType w:val="hybridMultilevel"/>
     <w:tmpl w:val="0032BCEE"/>
@@ -6396,7 +8941,120 @@
       </w:rPr>
     </w:lvl>
   </w:abstractNum>
-  <w:abstractNum w:abstractNumId="9" w15:restartNumberingAfterBreak="0">
+  <w:abstractNum w:abstractNumId="14" w15:restartNumberingAfterBreak="0">
+    <w:nsid w:val="5698555B"/>
+    <w:multiLevelType w:val="hybridMultilevel"/>
+    <w:tmpl w:val="AB42A336"/>
+    <w:lvl w:ilvl="0" w:tplc="04100001">
+      <w:start w:val="1"/>
+      <w:numFmt w:val="bullet"/>
+      <w:lvlText w:val=""/>
+      <w:lvlJc w:val="left"/>
+      <w:pPr>
+        <w:ind w:left="1440" w:hanging="360"/>
+      </w:pPr>
+      <w:rPr>
+        <w:rFonts w:ascii="Symbol" w:hAnsi="Symbol" w:hint="default"/>
+      </w:rPr>
+    </w:lvl>
+    <w:lvl w:ilvl="1" w:tplc="04100003" w:tentative="1">
+      <w:start w:val="1"/>
+      <w:numFmt w:val="bullet"/>
+      <w:lvlText w:val="o"/>
+      <w:lvlJc w:val="left"/>
+      <w:pPr>
+        <w:ind w:left="2160" w:hanging="360"/>
+      </w:pPr>
+      <w:rPr>
+        <w:rFonts w:ascii="Courier New" w:hAnsi="Courier New" w:cs="Courier New" w:hint="default"/>
+      </w:rPr>
+    </w:lvl>
+    <w:lvl w:ilvl="2" w:tplc="04100005" w:tentative="1">
+      <w:start w:val="1"/>
+      <w:numFmt w:val="bullet"/>
+      <w:lvlText w:val=""/>
+      <w:lvlJc w:val="left"/>
+      <w:pPr>
+        <w:ind w:left="2880" w:hanging="360"/>
+      </w:pPr>
+      <w:rPr>
+        <w:rFonts w:ascii="Wingdings" w:hAnsi="Wingdings" w:hint="default"/>
+      </w:rPr>
+    </w:lvl>
+    <w:lvl w:ilvl="3" w:tplc="04100001" w:tentative="1">
+      <w:start w:val="1"/>
+      <w:numFmt w:val="bullet"/>
+      <w:lvlText w:val=""/>
+      <w:lvlJc w:val="left"/>
+      <w:pPr>
+        <w:ind w:left="3600" w:hanging="360"/>
+      </w:pPr>
+      <w:rPr>
+        <w:rFonts w:ascii="Symbol" w:hAnsi="Symbol" w:hint="default"/>
+      </w:rPr>
+    </w:lvl>
+    <w:lvl w:ilvl="4" w:tplc="04100003" w:tentative="1">
+      <w:start w:val="1"/>
+      <w:numFmt w:val="bullet"/>
+      <w:lvlText w:val="o"/>
+      <w:lvlJc w:val="left"/>
+      <w:pPr>
+        <w:ind w:left="4320" w:hanging="360"/>
+      </w:pPr>
+      <w:rPr>
+        <w:rFonts w:ascii="Courier New" w:hAnsi="Courier New" w:cs="Courier New" w:hint="default"/>
+      </w:rPr>
+    </w:lvl>
+    <w:lvl w:ilvl="5" w:tplc="04100005" w:tentative="1">
+      <w:start w:val="1"/>
+      <w:numFmt w:val="bullet"/>
+      <w:lvlText w:val=""/>
+      <w:lvlJc w:val="left"/>
+      <w:pPr>
+        <w:ind w:left="5040" w:hanging="360"/>
+      </w:pPr>
+      <w:rPr>
+        <w:rFonts w:ascii="Wingdings" w:hAnsi="Wingdings" w:hint="default"/>
+      </w:rPr>
+    </w:lvl>
+    <w:lvl w:ilvl="6" w:tplc="04100001" w:tentative="1">
+      <w:start w:val="1"/>
+      <w:numFmt w:val="bullet"/>
+      <w:lvlText w:val=""/>
+      <w:lvlJc w:val="left"/>
+      <w:pPr>
+        <w:ind w:left="5760" w:hanging="360"/>
+      </w:pPr>
+      <w:rPr>
+        <w:rFonts w:ascii="Symbol" w:hAnsi="Symbol" w:hint="default"/>
+      </w:rPr>
+    </w:lvl>
+    <w:lvl w:ilvl="7" w:tplc="04100003" w:tentative="1">
+      <w:start w:val="1"/>
+      <w:numFmt w:val="bullet"/>
+      <w:lvlText w:val="o"/>
+      <w:lvlJc w:val="left"/>
+      <w:pPr>
+        <w:ind w:left="6480" w:hanging="360"/>
+      </w:pPr>
+      <w:rPr>
+        <w:rFonts w:ascii="Courier New" w:hAnsi="Courier New" w:cs="Courier New" w:hint="default"/>
+      </w:rPr>
+    </w:lvl>
+    <w:lvl w:ilvl="8" w:tplc="04100005" w:tentative="1">
+      <w:start w:val="1"/>
+      <w:numFmt w:val="bullet"/>
+      <w:lvlText w:val=""/>
+      <w:lvlJc w:val="left"/>
+      <w:pPr>
+        <w:ind w:left="7200" w:hanging="360"/>
+      </w:pPr>
+      <w:rPr>
+        <w:rFonts w:ascii="Wingdings" w:hAnsi="Wingdings" w:hint="default"/>
+      </w:rPr>
+    </w:lvl>
+  </w:abstractNum>
+  <w:abstractNum w:abstractNumId="15" w15:restartNumberingAfterBreak="0">
     <w:nsid w:val="61F66610"/>
     <w:multiLevelType w:val="multilevel"/>
     <w:tmpl w:val="922638CE"/>
@@ -6509,7 +9167,7 @@
       </w:rPr>
     </w:lvl>
   </w:abstractNum>
-  <w:abstractNum w:abstractNumId="10" w15:restartNumberingAfterBreak="0">
+  <w:abstractNum w:abstractNumId="16" w15:restartNumberingAfterBreak="0">
     <w:nsid w:val="65262DCF"/>
     <w:multiLevelType w:val="hybridMultilevel"/>
     <w:tmpl w:val="364A12D4"/>
@@ -6622,7 +9280,7 @@
       </w:rPr>
     </w:lvl>
   </w:abstractNum>
-  <w:abstractNum w:abstractNumId="11" w15:restartNumberingAfterBreak="0">
+  <w:abstractNum w:abstractNumId="17" w15:restartNumberingAfterBreak="0">
     <w:nsid w:val="659E2D8A"/>
     <w:multiLevelType w:val="hybridMultilevel"/>
     <w:tmpl w:val="6F243B20"/>
@@ -6735,7 +9393,7 @@
       </w:rPr>
     </w:lvl>
   </w:abstractNum>
-  <w:abstractNum w:abstractNumId="12" w15:restartNumberingAfterBreak="0">
+  <w:abstractNum w:abstractNumId="18" w15:restartNumberingAfterBreak="0">
     <w:nsid w:val="6C3C755A"/>
     <w:multiLevelType w:val="hybridMultilevel"/>
     <w:tmpl w:val="40C2D962"/>
@@ -6849,43 +9507,61 @@
     </w:lvl>
   </w:abstractNum>
   <w:num w:numId="1">
+    <w:abstractNumId w:val="11"/>
+  </w:num>
+  <w:num w:numId="2">
+    <w:abstractNumId w:val="15"/>
+  </w:num>
+  <w:num w:numId="3">
     <w:abstractNumId w:val="7"/>
   </w:num>
-  <w:num w:numId="2">
-    <w:abstractNumId w:val="9"/>
-  </w:num>
-  <w:num w:numId="3">
-    <w:abstractNumId w:val="5"/>
-  </w:num>
   <w:num w:numId="4">
-    <w:abstractNumId w:val="10"/>
+    <w:abstractNumId w:val="16"/>
   </w:num>
   <w:num w:numId="5">
     <w:abstractNumId w:val="2"/>
   </w:num>
   <w:num w:numId="6">
+    <w:abstractNumId w:val="13"/>
+  </w:num>
+  <w:num w:numId="7">
     <w:abstractNumId w:val="8"/>
   </w:num>
-  <w:num w:numId="7">
+  <w:num w:numId="8">
     <w:abstractNumId w:val="6"/>
-  </w:num>
-  <w:num w:numId="8">
-    <w:abstractNumId w:val="4"/>
   </w:num>
   <w:num w:numId="9">
     <w:abstractNumId w:val="0"/>
   </w:num>
   <w:num w:numId="10">
-    <w:abstractNumId w:val="12"/>
+    <w:abstractNumId w:val="18"/>
   </w:num>
   <w:num w:numId="11">
-    <w:abstractNumId w:val="3"/>
+    <w:abstractNumId w:val="5"/>
   </w:num>
   <w:num w:numId="12">
-    <w:abstractNumId w:val="11"/>
+    <w:abstractNumId w:val="17"/>
   </w:num>
   <w:num w:numId="13">
     <w:abstractNumId w:val="1"/>
+  </w:num>
+  <w:num w:numId="14">
+    <w:abstractNumId w:val="12"/>
+  </w:num>
+  <w:num w:numId="15">
+    <w:abstractNumId w:val="10"/>
+  </w:num>
+  <w:num w:numId="16">
+    <w:abstractNumId w:val="14"/>
+  </w:num>
+  <w:num w:numId="17">
+    <w:abstractNumId w:val="9"/>
+  </w:num>
+  <w:num w:numId="18">
+    <w:abstractNumId w:val="3"/>
+  </w:num>
+  <w:num w:numId="19">
+    <w:abstractNumId w:val="4"/>
   </w:num>
 </w:numbering>
 </file>
@@ -7279,15 +9955,15 @@
     <w:lsdException w:name="Unresolved Mention" w:semiHidden="1" w:unhideWhenUsed="1"/>
     <w:lsdException w:name="Smart Link" w:semiHidden="1" w:unhideWhenUsed="1"/>
   </w:latentStyles>
-  <w:style w:type="paragraph" w:default="1" w:styleId="Normal">
+  <w:style w:type="paragraph" w:default="1" w:styleId="Normale">
     <w:name w:val="Normal"/>
     <w:qFormat/>
-    <w:rsid w:val="005327F3"/>
+    <w:rsid w:val="00ED7BAE"/>
   </w:style>
-  <w:style w:type="paragraph" w:styleId="Heading1">
+  <w:style w:type="paragraph" w:styleId="Titolo1">
     <w:name w:val="heading 1"/>
-    <w:basedOn w:val="Normal"/>
-    <w:next w:val="Normal"/>
+    <w:basedOn w:val="Normale"/>
+    <w:next w:val="Normale"/>
     <w:uiPriority w:val="9"/>
     <w:qFormat/>
     <w:pPr>
@@ -7302,10 +9978,10 @@
       <w:szCs w:val="48"/>
     </w:rPr>
   </w:style>
-  <w:style w:type="paragraph" w:styleId="Heading2">
+  <w:style w:type="paragraph" w:styleId="Titolo2">
     <w:name w:val="heading 2"/>
-    <w:basedOn w:val="Normal"/>
-    <w:next w:val="Normal"/>
+    <w:basedOn w:val="Normale"/>
+    <w:next w:val="Normale"/>
     <w:uiPriority w:val="9"/>
     <w:semiHidden/>
     <w:unhideWhenUsed/>
@@ -7322,10 +9998,10 @@
       <w:szCs w:val="36"/>
     </w:rPr>
   </w:style>
-  <w:style w:type="paragraph" w:styleId="Heading3">
+  <w:style w:type="paragraph" w:styleId="Titolo3">
     <w:name w:val="heading 3"/>
-    <w:basedOn w:val="Normal"/>
-    <w:next w:val="Normal"/>
+    <w:basedOn w:val="Normale"/>
+    <w:next w:val="Normale"/>
     <w:uiPriority w:val="9"/>
     <w:semiHidden/>
     <w:unhideWhenUsed/>
@@ -7342,10 +10018,10 @@
       <w:szCs w:val="28"/>
     </w:rPr>
   </w:style>
-  <w:style w:type="paragraph" w:styleId="Heading4">
+  <w:style w:type="paragraph" w:styleId="Titolo4">
     <w:name w:val="heading 4"/>
-    <w:basedOn w:val="Normal"/>
-    <w:next w:val="Normal"/>
+    <w:basedOn w:val="Normale"/>
+    <w:next w:val="Normale"/>
     <w:uiPriority w:val="9"/>
     <w:semiHidden/>
     <w:unhideWhenUsed/>
@@ -7362,10 +10038,10 @@
       <w:szCs w:val="24"/>
     </w:rPr>
   </w:style>
-  <w:style w:type="paragraph" w:styleId="Heading5">
+  <w:style w:type="paragraph" w:styleId="Titolo5">
     <w:name w:val="heading 5"/>
-    <w:basedOn w:val="Normal"/>
-    <w:next w:val="Normal"/>
+    <w:basedOn w:val="Normale"/>
+    <w:next w:val="Normale"/>
     <w:uiPriority w:val="9"/>
     <w:semiHidden/>
     <w:unhideWhenUsed/>
@@ -7382,10 +10058,10 @@
       <w:szCs w:val="22"/>
     </w:rPr>
   </w:style>
-  <w:style w:type="paragraph" w:styleId="Heading6">
+  <w:style w:type="paragraph" w:styleId="Titolo6">
     <w:name w:val="heading 6"/>
-    <w:basedOn w:val="Normal"/>
-    <w:next w:val="Normal"/>
+    <w:basedOn w:val="Normale"/>
+    <w:next w:val="Normale"/>
     <w:uiPriority w:val="9"/>
     <w:semiHidden/>
     <w:unhideWhenUsed/>
@@ -7400,12 +10076,13 @@
       <w:b/>
     </w:rPr>
   </w:style>
-  <w:style w:type="character" w:default="1" w:styleId="DefaultParagraphFont">
+  <w:style w:type="character" w:default="1" w:styleId="Carpredefinitoparagrafo">
     <w:name w:val="Default Paragraph Font"/>
     <w:uiPriority w:val="1"/>
+    <w:semiHidden/>
     <w:unhideWhenUsed/>
   </w:style>
-  <w:style w:type="table" w:default="1" w:styleId="TableNormal">
+  <w:style w:type="table" w:default="1" w:styleId="Tabellanormale">
     <w:name w:val="Normal Table"/>
     <w:uiPriority w:val="99"/>
     <w:semiHidden/>
@@ -7420,16 +10097,16 @@
       </w:tblCellMar>
     </w:tblPr>
   </w:style>
-  <w:style w:type="numbering" w:default="1" w:styleId="NoList">
+  <w:style w:type="numbering" w:default="1" w:styleId="Nessunelenco">
     <w:name w:val="No List"/>
     <w:uiPriority w:val="99"/>
     <w:semiHidden/>
     <w:unhideWhenUsed/>
   </w:style>
-  <w:style w:type="paragraph" w:styleId="Title">
+  <w:style w:type="paragraph" w:styleId="Titolo">
     <w:name w:val="Title"/>
-    <w:basedOn w:val="Normal"/>
-    <w:next w:val="Normal"/>
+    <w:basedOn w:val="Normale"/>
+    <w:next w:val="Normale"/>
     <w:uiPriority w:val="10"/>
     <w:qFormat/>
     <w:pPr>
@@ -7443,10 +10120,10 @@
       <w:szCs w:val="72"/>
     </w:rPr>
   </w:style>
-  <w:style w:type="paragraph" w:styleId="Subtitle">
+  <w:style w:type="paragraph" w:styleId="Sottotitolo">
     <w:name w:val="Subtitle"/>
-    <w:basedOn w:val="Normal"/>
-    <w:next w:val="Normal"/>
+    <w:basedOn w:val="Normale"/>
+    <w:next w:val="Normale"/>
     <w:uiPriority w:val="11"/>
     <w:qFormat/>
     <w:pPr>
@@ -7463,7 +10140,7 @@
     </w:rPr>
   </w:style>
   <w:style w:type="table" w:customStyle="1" w:styleId="a">
-    <w:basedOn w:val="TableNormal"/>
+    <w:basedOn w:val="Tabellanormale"/>
     <w:tblPr>
       <w:tblStyleRowBandSize w:val="1"/>
       <w:tblStyleColBandSize w:val="1"/>
@@ -7474,7 +10151,7 @@
     </w:tblPr>
   </w:style>
   <w:style w:type="table" w:customStyle="1" w:styleId="a0">
-    <w:basedOn w:val="TableNormal"/>
+    <w:basedOn w:val="Tabellanormale"/>
     <w:tblPr>
       <w:tblStyleRowBandSize w:val="1"/>
       <w:tblStyleColBandSize w:val="1"/>
@@ -7486,9 +10163,9 @@
       </w:tblCellMar>
     </w:tblPr>
   </w:style>
-  <w:style w:type="paragraph" w:styleId="ListParagraph">
+  <w:style w:type="paragraph" w:styleId="Paragrafoelenco">
     <w:name w:val="List Paragraph"/>
-    <w:basedOn w:val="Normal"/>
+    <w:basedOn w:val="Normale"/>
     <w:uiPriority w:val="34"/>
     <w:qFormat/>
     <w:rsid w:val="00A17F90"/>

</xml_diff>

<commit_message>
inizio del documento finale
</commit_message>
<xml_diff>
--- a/documentazione/Modello_logico.docx
+++ b/documentazione/Modello_logico.docx
@@ -219,7 +219,6 @@
           <w:vertAlign w:val="superscript"/>
         </w:rPr>
       </w:pPr>
-      <w:proofErr w:type="spellStart"/>
       <w:r>
         <w:rPr>
           <w:rFonts w:asciiTheme="majorHAnsi" w:eastAsia="Calibri" w:hAnsiTheme="majorHAnsi" w:cstheme="majorHAnsi"/>
@@ -227,17 +226,7 @@
           <w:sz w:val="24"/>
           <w:szCs w:val="24"/>
         </w:rPr>
-        <w:t>codice_persona</w:t>
-      </w:r>
-      <w:proofErr w:type="spellEnd"/>
-      <w:r>
-        <w:rPr>
-          <w:rFonts w:asciiTheme="majorHAnsi" w:eastAsia="Calibri" w:hAnsiTheme="majorHAnsi" w:cstheme="majorHAnsi"/>
-          <w:bCs/>
-          <w:sz w:val="24"/>
-          <w:szCs w:val="24"/>
-        </w:rPr>
-        <w:t xml:space="preserve"> </w:t>
+        <w:t xml:space="preserve">codice_persona </w:t>
       </w:r>
       <w:r>
         <w:rPr>
@@ -1497,7 +1486,6 @@
                 <w:color w:val="000000"/>
               </w:rPr>
             </w:pPr>
-            <w:proofErr w:type="spellStart"/>
             <w:r>
               <w:rPr>
                 <w:rFonts w:ascii="Calibri" w:eastAsia="Calibri" w:hAnsi="Calibri" w:cs="Calibri"/>
@@ -1507,7 +1495,6 @@
               </w:rPr>
               <w:t>id_iscritti</w:t>
             </w:r>
-            <w:proofErr w:type="spellEnd"/>
           </w:p>
         </w:tc>
       </w:tr>
@@ -4918,7 +4905,6 @@
         </w:rPr>
         <w:t>(</w:t>
       </w:r>
-      <w:proofErr w:type="spellStart"/>
       <w:r>
         <w:rPr>
           <w:rFonts w:ascii="Arial" w:eastAsia="Arial" w:hAnsi="Arial" w:cs="Arial"/>
@@ -4929,7 +4915,6 @@
         </w:rPr>
         <w:t>id_iscritti</w:t>
       </w:r>
-      <w:proofErr w:type="spellEnd"/>
       <w:r>
         <w:rPr>
           <w:rFonts w:ascii="Arial" w:eastAsia="Arial" w:hAnsi="Arial" w:cs="Arial"/>
@@ -4939,7 +4924,6 @@
         </w:rPr>
         <w:t xml:space="preserve">, </w:t>
       </w:r>
-      <w:proofErr w:type="spellStart"/>
       <w:r>
         <w:rPr>
           <w:rFonts w:ascii="Arial" w:eastAsia="Arial" w:hAnsi="Arial" w:cs="Arial"/>
@@ -4949,55 +4933,14 @@
         </w:rPr>
         <w:t>codice_persona</w:t>
       </w:r>
-      <w:proofErr w:type="spellEnd"/>
-      <w:r>
-        <w:rPr>
-          <w:rFonts w:ascii="Arial" w:eastAsia="Arial" w:hAnsi="Arial" w:cs="Arial"/>
-          <w:bCs/>
-          <w:sz w:val="24"/>
-          <w:szCs w:val="24"/>
-        </w:rPr>
-        <w:t xml:space="preserve">, </w:t>
-      </w:r>
-      <w:proofErr w:type="spellStart"/>
-      <w:r>
-        <w:rPr>
-          <w:rFonts w:ascii="Arial" w:eastAsia="Arial" w:hAnsi="Arial" w:cs="Arial"/>
-          <w:bCs/>
-          <w:sz w:val="24"/>
-          <w:szCs w:val="24"/>
-        </w:rPr>
-        <w:t>sede_appartenenza</w:t>
-      </w:r>
-      <w:proofErr w:type="spellEnd"/>
-      <w:r>
-        <w:rPr>
-          <w:rFonts w:ascii="Arial" w:eastAsia="Arial" w:hAnsi="Arial" w:cs="Arial"/>
-          <w:bCs/>
-          <w:sz w:val="24"/>
-          <w:szCs w:val="24"/>
-        </w:rPr>
-        <w:t xml:space="preserve">, </w:t>
-      </w:r>
-      <w:proofErr w:type="spellStart"/>
-      <w:r>
-        <w:rPr>
-          <w:rFonts w:ascii="Arial" w:eastAsia="Arial" w:hAnsi="Arial" w:cs="Arial"/>
-          <w:bCs/>
-          <w:sz w:val="24"/>
-          <w:szCs w:val="24"/>
-        </w:rPr>
-        <w:t>id_brancaEs</w:t>
-      </w:r>
-      <w:proofErr w:type="spellEnd"/>
-      <w:r>
-        <w:rPr>
-          <w:rFonts w:ascii="Arial" w:eastAsia="Arial" w:hAnsi="Arial" w:cs="Arial"/>
-          <w:bCs/>
-          <w:sz w:val="24"/>
-          <w:szCs w:val="24"/>
-        </w:rPr>
-        <w:t>, nome, cognome, codice_fiscale, patologie, email)</w:t>
+      <w:r>
+        <w:rPr>
+          <w:rFonts w:ascii="Arial" w:eastAsia="Arial" w:hAnsi="Arial" w:cs="Arial"/>
+          <w:bCs/>
+          <w:sz w:val="24"/>
+          <w:szCs w:val="24"/>
+        </w:rPr>
+        <w:t>, sede_appartenenza, id_brancaEs, nome, cognome, codice_fiscale, patologie, email)</w:t>
       </w:r>
       <w:r>
         <w:rPr>
@@ -5879,7 +5822,6 @@
         </w:rPr>
         <w:t>(</w:t>
       </w:r>
-      <w:proofErr w:type="spellStart"/>
       <w:r>
         <w:rPr>
           <w:rFonts w:ascii="Arial" w:eastAsia="Arial" w:hAnsi="Arial" w:cs="Arial"/>
@@ -5890,7 +5832,6 @@
         </w:rPr>
         <w:t>id_iscritti</w:t>
       </w:r>
-      <w:proofErr w:type="spellEnd"/>
       <w:r>
         <w:rPr>
           <w:rFonts w:ascii="Arial" w:eastAsia="Arial" w:hAnsi="Arial" w:cs="Arial"/>
@@ -5900,7 +5841,6 @@
         </w:rPr>
         <w:t xml:space="preserve">, </w:t>
       </w:r>
-      <w:proofErr w:type="spellStart"/>
       <w:r>
         <w:rPr>
           <w:rFonts w:ascii="Arial" w:eastAsia="Arial" w:hAnsi="Arial" w:cs="Arial"/>
@@ -5910,55 +5850,14 @@
         </w:rPr>
         <w:t>codice_persona</w:t>
       </w:r>
-      <w:proofErr w:type="spellEnd"/>
-      <w:r>
-        <w:rPr>
-          <w:rFonts w:ascii="Arial" w:eastAsia="Arial" w:hAnsi="Arial" w:cs="Arial"/>
-          <w:bCs/>
-          <w:sz w:val="24"/>
-          <w:szCs w:val="24"/>
-        </w:rPr>
-        <w:t xml:space="preserve">, </w:t>
-      </w:r>
-      <w:proofErr w:type="spellStart"/>
-      <w:r>
-        <w:rPr>
-          <w:rFonts w:ascii="Arial" w:eastAsia="Arial" w:hAnsi="Arial" w:cs="Arial"/>
-          <w:bCs/>
-          <w:sz w:val="24"/>
-          <w:szCs w:val="24"/>
-        </w:rPr>
-        <w:t>sede_appartenenza</w:t>
-      </w:r>
-      <w:proofErr w:type="spellEnd"/>
-      <w:r>
-        <w:rPr>
-          <w:rFonts w:ascii="Arial" w:eastAsia="Arial" w:hAnsi="Arial" w:cs="Arial"/>
-          <w:bCs/>
-          <w:sz w:val="24"/>
-          <w:szCs w:val="24"/>
-        </w:rPr>
-        <w:t xml:space="preserve">, </w:t>
-      </w:r>
-      <w:proofErr w:type="spellStart"/>
-      <w:r>
-        <w:rPr>
-          <w:rFonts w:ascii="Arial" w:eastAsia="Arial" w:hAnsi="Arial" w:cs="Arial"/>
-          <w:bCs/>
-          <w:sz w:val="24"/>
-          <w:szCs w:val="24"/>
-        </w:rPr>
-        <w:t>id_brancaEs</w:t>
-      </w:r>
-      <w:proofErr w:type="spellEnd"/>
-      <w:r>
-        <w:rPr>
-          <w:rFonts w:ascii="Arial" w:eastAsia="Arial" w:hAnsi="Arial" w:cs="Arial"/>
-          <w:bCs/>
-          <w:sz w:val="24"/>
-          <w:szCs w:val="24"/>
-        </w:rPr>
-        <w:t>, nome, cognome, codice_fiscale, patologie, email).</w:t>
+      <w:r>
+        <w:rPr>
+          <w:rFonts w:ascii="Arial" w:eastAsia="Arial" w:hAnsi="Arial" w:cs="Arial"/>
+          <w:bCs/>
+          <w:sz w:val="24"/>
+          <w:szCs w:val="24"/>
+        </w:rPr>
+        <w:t>, sede_appartenenza, id_brancaEs, nome, cognome, codice_fiscale, patologie, email).</w:t>
       </w:r>
     </w:p>
     <w:p>
@@ -6001,27 +5900,7 @@
           <w:sz w:val="24"/>
           <w:szCs w:val="24"/>
         </w:rPr>
-        <w:t xml:space="preserve">Sede, Provincia, </w:t>
-      </w:r>
-      <w:proofErr w:type="gramStart"/>
-      <w:r>
-        <w:rPr>
-          <w:rFonts w:ascii="Arial" w:eastAsia="Arial" w:hAnsi="Arial" w:cs="Arial"/>
-          <w:bCs/>
-          <w:sz w:val="24"/>
-          <w:szCs w:val="24"/>
-        </w:rPr>
-        <w:t>email</w:t>
-      </w:r>
-      <w:proofErr w:type="gramEnd"/>
-      <w:r>
-        <w:rPr>
-          <w:rFonts w:ascii="Arial" w:eastAsia="Arial" w:hAnsi="Arial" w:cs="Arial"/>
-          <w:bCs/>
-          <w:sz w:val="24"/>
-          <w:szCs w:val="24"/>
-        </w:rPr>
-        <w:t>, id)</w:t>
+        <w:t>Sede, Provincia, email, id)</w:t>
       </w:r>
     </w:p>
     <w:p>
@@ -6370,27 +6249,7 @@
           <w:sz w:val="24"/>
           <w:szCs w:val="24"/>
         </w:rPr>
-        <w:t xml:space="preserve">id_amministratore, Nome, Cognome, </w:t>
-      </w:r>
-      <w:proofErr w:type="gramStart"/>
-      <w:r>
-        <w:rPr>
-          <w:rFonts w:ascii="Arial" w:eastAsia="Arial" w:hAnsi="Arial" w:cs="Arial"/>
-          <w:bCs/>
-          <w:sz w:val="24"/>
-          <w:szCs w:val="24"/>
-        </w:rPr>
-        <w:t>email</w:t>
-      </w:r>
-      <w:proofErr w:type="gramEnd"/>
-      <w:r>
-        <w:rPr>
-          <w:rFonts w:ascii="Arial" w:eastAsia="Arial" w:hAnsi="Arial" w:cs="Arial"/>
-          <w:bCs/>
-          <w:sz w:val="24"/>
-          <w:szCs w:val="24"/>
-        </w:rPr>
-        <w:t>, psw)</w:t>
+        <w:t>id_amministratore, Nome, Cognome, email, psw)</w:t>
       </w:r>
     </w:p>
     <w:p>
@@ -6985,19 +6844,8 @@
                 <w:sz w:val="24"/>
                 <w:szCs w:val="24"/>
               </w:rPr>
-              <w:t xml:space="preserve">id_ </w:t>
-            </w:r>
-            <w:proofErr w:type="spellStart"/>
-            <w:r>
-              <w:rPr>
-                <w:rFonts w:ascii="Arial" w:eastAsia="Arial" w:hAnsi="Arial" w:cs="Arial"/>
-                <w:bCs/>
-                <w:sz w:val="24"/>
-                <w:szCs w:val="24"/>
-              </w:rPr>
-              <w:t>attivita</w:t>
-            </w:r>
-            <w:proofErr w:type="spellEnd"/>
+              <w:t>id_ attivita</w:t>
+            </w:r>
           </w:p>
         </w:tc>
         <w:tc>
@@ -7021,19 +6869,8 @@
                 <w:sz w:val="24"/>
                 <w:szCs w:val="24"/>
               </w:rPr>
-              <w:t xml:space="preserve">Nome_ </w:t>
-            </w:r>
-            <w:proofErr w:type="spellStart"/>
-            <w:r>
-              <w:rPr>
-                <w:rFonts w:ascii="Arial" w:eastAsia="Arial" w:hAnsi="Arial" w:cs="Arial"/>
-                <w:bCs/>
-                <w:sz w:val="24"/>
-                <w:szCs w:val="24"/>
-              </w:rPr>
-              <w:t>attivita</w:t>
-            </w:r>
-            <w:proofErr w:type="spellEnd"/>
+              <w:t>Nome_ attivita</w:t>
+            </w:r>
           </w:p>
         </w:tc>
         <w:tc>
@@ -7082,19 +6919,8 @@
                 <w:sz w:val="24"/>
                 <w:szCs w:val="24"/>
               </w:rPr>
-              <w:t xml:space="preserve">Ore_ </w:t>
-            </w:r>
-            <w:proofErr w:type="spellStart"/>
-            <w:r>
-              <w:rPr>
-                <w:rFonts w:ascii="Arial" w:eastAsia="Arial" w:hAnsi="Arial" w:cs="Arial"/>
-                <w:bCs/>
-                <w:sz w:val="24"/>
-                <w:szCs w:val="24"/>
-              </w:rPr>
-              <w:t>attivita</w:t>
-            </w:r>
-            <w:proofErr w:type="spellEnd"/>
+              <w:t>Ore_ attivita</w:t>
+            </w:r>
           </w:p>
         </w:tc>
         <w:tc>
@@ -7908,7 +7734,6 @@
                 <w:szCs w:val="24"/>
               </w:rPr>
             </w:pPr>
-            <w:proofErr w:type="gramStart"/>
             <w:r>
               <w:rPr>
                 <w:rFonts w:ascii="Arial" w:eastAsia="Arial" w:hAnsi="Arial" w:cs="Arial"/>
@@ -7918,7 +7743,6 @@
               </w:rPr>
               <w:t>Email</w:t>
             </w:r>
-            <w:proofErr w:type="gramEnd"/>
           </w:p>
         </w:tc>
         <w:tc>
@@ -7935,7 +7759,6 @@
                 <w:szCs w:val="24"/>
               </w:rPr>
             </w:pPr>
-            <w:proofErr w:type="spellStart"/>
             <w:r>
               <w:rPr>
                 <w:rFonts w:ascii="Arial" w:eastAsia="Arial" w:hAnsi="Arial" w:cs="Arial"/>
@@ -7945,7 +7768,6 @@
               </w:rPr>
               <w:t>psw</w:t>
             </w:r>
-            <w:proofErr w:type="spellEnd"/>
           </w:p>
         </w:tc>
       </w:tr>
@@ -8247,7 +8069,6 @@
                 <w:szCs w:val="24"/>
               </w:rPr>
             </w:pPr>
-            <w:proofErr w:type="spellStart"/>
             <w:r>
               <w:rPr>
                 <w:rFonts w:ascii="Arial" w:eastAsia="Arial" w:hAnsi="Arial" w:cs="Arial"/>
@@ -8257,7 +8078,6 @@
               </w:rPr>
               <w:t>id_branca</w:t>
             </w:r>
-            <w:proofErr w:type="spellEnd"/>
           </w:p>
         </w:tc>
         <w:tc>
@@ -8274,7 +8094,6 @@
                 <w:szCs w:val="24"/>
               </w:rPr>
             </w:pPr>
-            <w:proofErr w:type="spellStart"/>
             <w:r>
               <w:rPr>
                 <w:rFonts w:ascii="Arial" w:eastAsia="Arial" w:hAnsi="Arial" w:cs="Arial"/>
@@ -8284,7 +8103,6 @@
               </w:rPr>
               <w:t>Nome_branca</w:t>
             </w:r>
-            <w:proofErr w:type="spellEnd"/>
           </w:p>
         </w:tc>
       </w:tr>
@@ -8766,7 +8584,6 @@
                 <w:szCs w:val="24"/>
               </w:rPr>
             </w:pPr>
-            <w:proofErr w:type="gramStart"/>
             <w:r>
               <w:rPr>
                 <w:rFonts w:ascii="Arial" w:eastAsia="Arial" w:hAnsi="Arial" w:cs="Arial"/>
@@ -8776,7 +8593,6 @@
               </w:rPr>
               <w:t>email</w:t>
             </w:r>
-            <w:proofErr w:type="gramEnd"/>
           </w:p>
         </w:tc>
       </w:tr>
@@ -9629,7 +9445,6 @@
                 <w:szCs w:val="24"/>
               </w:rPr>
             </w:pPr>
-            <w:proofErr w:type="gramStart"/>
             <w:r>
               <w:rPr>
                 <w:rFonts w:ascii="Arial" w:eastAsia="Arial" w:hAnsi="Arial" w:cs="Arial"/>
@@ -9639,7 +9454,6 @@
               </w:rPr>
               <w:t>Email</w:t>
             </w:r>
-            <w:proofErr w:type="gramEnd"/>
           </w:p>
         </w:tc>
       </w:tr>
@@ -9994,7 +9808,7 @@
           <w:sz w:val="28"/>
           <w:szCs w:val="28"/>
         </w:rPr>
-        <w:t>Infrastrutture informatiche:</w:t>
+        <w:t>Codice:</w:t>
       </w:r>
     </w:p>
     <w:p>
@@ -10019,72 +9833,6 @@
           <w:szCs w:val="28"/>
         </w:rPr>
       </w:pPr>
-      <w:r>
-        <w:rPr>
-          <w:rFonts w:ascii="Arial" w:eastAsia="Arial" w:hAnsi="Arial" w:cs="Arial"/>
-          <w:b/>
-          <w:color w:val="FF0000"/>
-          <w:sz w:val="28"/>
-          <w:szCs w:val="28"/>
-        </w:rPr>
-        <w:t>Gestione sicurezza:</w:t>
-      </w:r>
-    </w:p>
-    <w:p>
-      <w:pPr>
-        <w:spacing w:line="276" w:lineRule="auto"/>
-        <w:rPr>
-          <w:rFonts w:ascii="Arial" w:eastAsia="Arial" w:hAnsi="Arial" w:cs="Arial"/>
-          <w:b/>
-          <w:sz w:val="24"/>
-          <w:szCs w:val="24"/>
-        </w:rPr>
-      </w:pPr>
-    </w:p>
-    <w:p>
-      <w:pPr>
-        <w:spacing w:line="276" w:lineRule="auto"/>
-        <w:rPr>
-          <w:rFonts w:ascii="Arial" w:eastAsia="Arial" w:hAnsi="Arial" w:cs="Arial"/>
-          <w:b/>
-          <w:color w:val="FF0000"/>
-          <w:sz w:val="28"/>
-          <w:szCs w:val="28"/>
-        </w:rPr>
-      </w:pPr>
-      <w:r>
-        <w:rPr>
-          <w:rFonts w:ascii="Arial" w:eastAsia="Arial" w:hAnsi="Arial" w:cs="Arial"/>
-          <w:b/>
-          <w:color w:val="FF0000"/>
-          <w:sz w:val="28"/>
-          <w:szCs w:val="28"/>
-        </w:rPr>
-        <w:t>Codice:</w:t>
-      </w:r>
-    </w:p>
-    <w:p>
-      <w:pPr>
-        <w:spacing w:line="276" w:lineRule="auto"/>
-        <w:rPr>
-          <w:rFonts w:ascii="Arial" w:eastAsia="Arial" w:hAnsi="Arial" w:cs="Arial"/>
-          <w:b/>
-          <w:sz w:val="24"/>
-          <w:szCs w:val="24"/>
-        </w:rPr>
-      </w:pPr>
-    </w:p>
-    <w:p>
-      <w:pPr>
-        <w:spacing w:line="276" w:lineRule="auto"/>
-        <w:rPr>
-          <w:rFonts w:ascii="Arial" w:eastAsia="Arial" w:hAnsi="Arial" w:cs="Arial"/>
-          <w:b/>
-          <w:color w:val="FF0000"/>
-          <w:sz w:val="28"/>
-          <w:szCs w:val="28"/>
-        </w:rPr>
-      </w:pPr>
     </w:p>
     <w:p>
       <w:pPr>
@@ -10198,6 +9946,7 @@
           <w:sz w:val="24"/>
           <w:szCs w:val="24"/>
         </w:rPr>
+        <w:lastRenderedPageBreak/>
         <w:t>ESEMPIO</w:t>
       </w:r>
       <w:r>
@@ -13046,6 +12795,7 @@
   <w:style w:type="character" w:default="1" w:styleId="Carpredefinitoparagrafo">
     <w:name w:val="Default Paragraph Font"/>
     <w:uiPriority w:val="1"/>
+    <w:semiHidden/>
     <w:unhideWhenUsed/>
   </w:style>
   <w:style w:type="table" w:default="1" w:styleId="Tabellanormale">

</xml_diff>